<commit_message>
FISA64 - move A64
</commit_message>
<xml_diff>
--- a/FISA64/trunk/doc/FISA64.docx
+++ b/FISA64/trunk/doc/FISA64.docx
@@ -1244,16 +1244,7 @@
       </w:pPr>
       <w:r>
         <w:lastRenderedPageBreak/>
-        <w:t>DB</w:t>
-      </w:r>
-      <w:r>
-        <w:t>PC (SPR0</w:t>
-      </w:r>
-      <w:r>
-        <w:t>7</w:t>
-      </w:r>
-      <w:r>
-        <w:t>)</w:t>
+        <w:t>DBPC (SPR07)</w:t>
       </w:r>
     </w:p>
     <w:p>
@@ -1261,13 +1252,7 @@
         <w:ind w:left="720"/>
       </w:pPr>
       <w:r>
-        <w:t xml:space="preserve">This register stores the return address for a </w:t>
-      </w:r>
-      <w:r>
-        <w:t xml:space="preserve">debug </w:t>
-      </w:r>
-      <w:r>
-        <w:t xml:space="preserve">interrupt processing routine. This register is automatically loaded when a </w:t>
+        <w:t xml:space="preserve">This register stores the return address for a debug interrupt processing routine. This register is automatically loaded when a </w:t>
       </w:r>
       <w:r>
         <w:t>debug</w:t>
@@ -2430,16 +2415,7 @@
         <w:pStyle w:val="Heading2"/>
       </w:pPr>
       <w:r>
-        <w:t>Debug Address Register</w:t>
-      </w:r>
-      <w:r>
-        <w:t xml:space="preserve"> (SPR</w:t>
-      </w:r>
-      <w:r>
-        <w:t>50 to SPR53 or DBAD0 to DBAD3</w:t>
-      </w:r>
-      <w:r>
-        <w:t>)</w:t>
+        <w:t>Debug Address Register (SPR50 to SPR53 or DBAD0 to DBAD3)</w:t>
       </w:r>
     </w:p>
     <w:p>
@@ -2447,10 +2423,7 @@
         <w:ind w:left="720"/>
       </w:pPr>
       <w:r>
-        <w:t>Th</w:t>
-      </w:r>
-      <w:r>
-        <w:t>ese registers contain addresses of instruction or data breakpoints.</w:t>
+        <w:t>These registers contain addresses of instruction or data breakpoints.</w:t>
       </w:r>
     </w:p>
     <w:tbl>
@@ -2493,10 +2466,7 @@
               <w:jc w:val="center"/>
             </w:pPr>
             <w:r>
-              <w:t>Address</w:t>
-            </w:r>
-            <w:r>
-              <w:t xml:space="preserve"> </w:t>
+              <w:t xml:space="preserve">Address </w:t>
             </w:r>
             <w:r>
               <w:rPr>
@@ -2534,19 +2504,7 @@
       </w:pPr>
       <w:r>
         <w:lastRenderedPageBreak/>
-        <w:t xml:space="preserve">Debug </w:t>
-      </w:r>
-      <w:r>
-        <w:t>Control</w:t>
-      </w:r>
-      <w:r>
-        <w:t xml:space="preserve"> Register (SPR5</w:t>
-      </w:r>
-      <w:r>
-        <w:t>4</w:t>
-      </w:r>
-      <w:r>
-        <w:t>)</w:t>
+        <w:t>Debug Control Register (SPR54)</w:t>
       </w:r>
     </w:p>
     <w:p>
@@ -3205,19 +3163,7 @@
         <w:pStyle w:val="Heading2"/>
       </w:pPr>
       <w:r>
-        <w:t xml:space="preserve">Debug </w:t>
-      </w:r>
-      <w:r>
-        <w:t>Status</w:t>
-      </w:r>
-      <w:r>
-        <w:t xml:space="preserve"> Register (SPR5</w:t>
-      </w:r>
-      <w:r>
-        <w:t>5</w:t>
-      </w:r>
-      <w:r>
-        <w:t>)</w:t>
+        <w:t>Debug Status Register (SPR55)</w:t>
       </w:r>
     </w:p>
     <w:p>
@@ -3225,16 +3171,7 @@
         <w:ind w:left="720"/>
       </w:pPr>
       <w:r>
-        <w:t>Th</w:t>
-      </w:r>
-      <w:r>
-        <w:t>is</w:t>
-      </w:r>
-      <w:r>
-        <w:t xml:space="preserve"> register contains bits </w:t>
-      </w:r>
-      <w:r>
-        <w:t>indicating which addresses matched. These bits are set when an address match occurs, and must be reset by software.</w:t>
+        <w:t>This register contains bits indicating which addresses matched. These bits are set when an address match occurs, and must be reset by software.</w:t>
       </w:r>
     </w:p>
     <w:tbl>
@@ -3305,10 +3242,7 @@
           </w:tcPr>
           <w:p>
             <w:r>
-              <w:t xml:space="preserve">matched address register </w:t>
-            </w:r>
-            <w:r>
-              <w:t>one</w:t>
+              <w:t>matched address register one</w:t>
             </w:r>
           </w:p>
         </w:tc>
@@ -3330,10 +3264,7 @@
           </w:tcPr>
           <w:p>
             <w:r>
-              <w:t xml:space="preserve">matched address register </w:t>
-            </w:r>
-            <w:r>
-              <w:t>two</w:t>
+              <w:t>matched address register two</w:t>
             </w:r>
           </w:p>
         </w:tc>
@@ -3355,10 +3286,7 @@
           </w:tcPr>
           <w:p>
             <w:r>
-              <w:t xml:space="preserve">matched address register </w:t>
-            </w:r>
-            <w:r>
-              <w:t>three</w:t>
+              <w:t>matched address register three</w:t>
             </w:r>
           </w:p>
         </w:tc>
@@ -4968,10 +4896,7 @@
               <w:jc w:val="center"/>
             </w:pPr>
             <w:r>
-              <w:t>R</w:t>
-            </w:r>
-            <w:r>
-              <w:t>b</w:t>
+              <w:t>Rb</w:t>
             </w:r>
             <w:r>
               <w:rPr>
@@ -4991,10 +4916,7 @@
               <w:jc w:val="center"/>
             </w:pPr>
             <w:r>
-              <w:t>R</w:t>
-            </w:r>
-            <w:r>
-              <w:t>t</w:t>
+              <w:t>Rt</w:t>
             </w:r>
             <w:r>
               <w:rPr>
@@ -5073,13 +4995,7 @@
               <w:rPr>
                 <w:vertAlign w:val="subscript"/>
               </w:rPr>
-              <w:t>1</w:t>
-            </w:r>
-            <w:r>
-              <w:rPr>
-                <w:vertAlign w:val="subscript"/>
-              </w:rPr>
-              <w:t>5</w:t>
+              <w:t>15</w:t>
             </w:r>
           </w:p>
         </w:tc>
@@ -5208,10 +5124,7 @@
               <w:jc w:val="center"/>
             </w:pPr>
             <w:r>
-              <w:t>R</w:t>
-            </w:r>
-            <w:r>
-              <w:t>b</w:t>
+              <w:t>Rb</w:t>
             </w:r>
             <w:r>
               <w:rPr>
@@ -5231,10 +5144,7 @@
               <w:jc w:val="center"/>
             </w:pPr>
             <w:r>
-              <w:t>R</w:t>
-            </w:r>
-            <w:r>
-              <w:t>t</w:t>
+              <w:t>Rt</w:t>
             </w:r>
             <w:r>
               <w:rPr>
@@ -5313,13 +5223,7 @@
               <w:rPr>
                 <w:vertAlign w:val="subscript"/>
               </w:rPr>
-              <w:t>1</w:t>
-            </w:r>
-            <w:r>
-              <w:rPr>
-                <w:vertAlign w:val="subscript"/>
-              </w:rPr>
-              <w:t>5</w:t>
+              <w:t>15</w:t>
             </w:r>
           </w:p>
         </w:tc>
@@ -5510,10 +5414,7 @@
         <w:spacing w:after="0"/>
       </w:pPr>
       <w:r>
-        <w:t>AND Rt, Ra, #i1</w:t>
-      </w:r>
-      <w:r>
-        <w:t>5</w:t>
+        <w:t>AND Rt, Ra, #i15</w:t>
       </w:r>
     </w:p>
     <w:p>
@@ -5630,10 +5531,7 @@
               <w:jc w:val="center"/>
             </w:pPr>
             <w:r>
-              <w:t>R</w:t>
-            </w:r>
-            <w:r>
-              <w:t>t</w:t>
+              <w:t>Rt</w:t>
             </w:r>
             <w:r>
               <w:rPr>
@@ -5712,13 +5610,7 @@
               <w:rPr>
                 <w:vertAlign w:val="subscript"/>
               </w:rPr>
-              <w:t>1</w:t>
-            </w:r>
-            <w:r>
-              <w:rPr>
-                <w:vertAlign w:val="subscript"/>
-              </w:rPr>
-              <w:t>5</w:t>
+              <w:t>15</w:t>
             </w:r>
           </w:p>
         </w:tc>
@@ -5964,10 +5856,7 @@
               <w:jc w:val="center"/>
             </w:pPr>
             <w:r>
-              <w:t>3</w:t>
-            </w:r>
-            <w:r>
-              <w:t>4</w:t>
+              <w:t>34</w:t>
             </w:r>
             <w:r>
               <w:rPr>
@@ -6011,10 +5900,7 @@
               <w:jc w:val="center"/>
             </w:pPr>
             <w:r>
-              <w:t>R</w:t>
-            </w:r>
-            <w:r>
-              <w:t>b</w:t>
+              <w:t>Rb</w:t>
             </w:r>
             <w:r>
               <w:rPr>
@@ -6037,10 +5923,7 @@
               <w:jc w:val="center"/>
             </w:pPr>
             <w:r>
-              <w:t>R</w:t>
-            </w:r>
-            <w:r>
-              <w:t>t</w:t>
+              <w:t>Rt</w:t>
             </w:r>
             <w:r>
               <w:rPr>
@@ -6975,10 +6858,7 @@
     </w:p>
     <w:p>
       <w:r>
-        <w:t>Extracts a bitfield from register Ra located between the mask begin (mb) and mask end (me) bits and places the zero extended result into the target register.</w:t>
-      </w:r>
-      <w:r>
-        <w:t xml:space="preserve"> This instruction may be used to zero extend a value beginning at any bit.</w:t>
+        <w:t>Extracts a bitfield from register Ra located between the mask begin (mb) and mask end (me) bits and places the zero extended result into the target register. This instruction may be used to zero extend a value beginning at any bit.</w:t>
       </w:r>
     </w:p>
     <w:p>
@@ -7666,13 +7546,7 @@
         <w:spacing w:after="0"/>
       </w:pPr>
       <w:r>
-        <w:t xml:space="preserve">If (condition) </w:t>
-      </w:r>
-      <w:r>
-        <w:t xml:space="preserve">PC= </w:t>
-      </w:r>
-      <w:r>
-        <w:t>PC +{displacement,2’b00}</w:t>
+        <w:t>If (condition) PC= PC +{displacement,2’b00}</w:t>
       </w:r>
     </w:p>
     <w:p>
@@ -7790,10 +7664,7 @@
           </w:tcPr>
           <w:p>
             <w:r>
-              <w:t>branch if equal</w:t>
-            </w:r>
-            <w:r>
-              <w:t xml:space="preserve"> to zero</w:t>
+              <w:t>branch if equal to zero</w:t>
             </w:r>
           </w:p>
         </w:tc>
@@ -7853,10 +7724,7 @@
           </w:tcPr>
           <w:p>
             <w:r>
-              <w:t>B</w:t>
-            </w:r>
-            <w:r>
-              <w:t>GT</w:t>
+              <w:t>BGT</w:t>
             </w:r>
           </w:p>
         </w:tc>
@@ -7891,10 +7759,7 @@
           </w:tcPr>
           <w:p>
             <w:r>
-              <w:t>B</w:t>
-            </w:r>
-            <w:r>
-              <w:t>GE</w:t>
+              <w:t>BGE</w:t>
             </w:r>
           </w:p>
         </w:tc>
@@ -7929,10 +7794,7 @@
           </w:tcPr>
           <w:p>
             <w:r>
-              <w:t>B</w:t>
-            </w:r>
-            <w:r>
-              <w:t>LT</w:t>
+              <w:t>BLT</w:t>
             </w:r>
           </w:p>
         </w:tc>
@@ -7967,10 +7829,7 @@
           </w:tcPr>
           <w:p>
             <w:r>
-              <w:t>B</w:t>
-            </w:r>
-            <w:r>
-              <w:t>LE</w:t>
+              <w:t>BLE</w:t>
             </w:r>
           </w:p>
         </w:tc>
@@ -8071,16 +7930,7 @@
       </w:pPr>
       <w:r>
         <w:lastRenderedPageBreak/>
-        <w:t>B</w:t>
-      </w:r>
-      <w:r>
-        <w:t>RA</w:t>
-      </w:r>
-      <w:r>
-        <w:t xml:space="preserve"> – Branch</w:t>
-      </w:r>
-      <w:r>
-        <w:t xml:space="preserve"> Unconditionally</w:t>
+        <w:t>BRA – Branch Unconditionally</w:t>
       </w:r>
     </w:p>
     <w:p>
@@ -8088,13 +7938,7 @@
         <w:spacing w:after="0"/>
       </w:pPr>
       <w:r>
-        <w:t>B</w:t>
-      </w:r>
-      <w:r>
-        <w:t>RA</w:t>
-      </w:r>
-      <w:r>
-        <w:t xml:space="preserve"> target_address</w:t>
+        <w:t>BRA target_address</w:t>
       </w:r>
     </w:p>
     <w:p>
@@ -8143,13 +7987,7 @@
               <w:rPr>
                 <w:vertAlign w:val="subscript"/>
               </w:rPr>
-              <w:t>2</w:t>
-            </w:r>
-            <w:r>
-              <w:rPr>
-                <w:vertAlign w:val="subscript"/>
-              </w:rPr>
-              <w:t>5</w:t>
+              <w:t>25</w:t>
             </w:r>
           </w:p>
         </w:tc>
@@ -8163,10 +8001,7 @@
               <w:jc w:val="center"/>
             </w:pPr>
             <w:r>
-              <w:t>3</w:t>
-            </w:r>
-            <w:r>
-              <w:t>A</w:t>
+              <w:t>3A</w:t>
             </w:r>
             <w:r>
               <w:rPr>
@@ -8515,43 +8350,13 @@
     </w:p>
     <w:p>
       <w:r>
-        <w:t>Perform an interrupt</w:t>
-      </w:r>
-      <w:r>
-        <w:t xml:space="preserve">, </w:t>
-      </w:r>
-      <w:r>
-        <w:t xml:space="preserve"> exception </w:t>
-      </w:r>
-      <w:r>
-        <w:t xml:space="preserve">or debug </w:t>
-      </w:r>
-      <w:r>
-        <w:t xml:space="preserve">handler. </w:t>
-      </w:r>
-      <w:r>
-        <w:t xml:space="preserve">The handler type is indicated by the ‘H’ field of the instruction. </w:t>
-      </w:r>
-      <w:r>
-        <w:t xml:space="preserve">The BRK instruction is used by hardware interrupts to call a hardware interrupt processing routine. The </w:t>
-      </w:r>
-      <w:r>
-        <w:t>appropriate return</w:t>
-      </w:r>
-      <w:r>
-        <w:t xml:space="preserve"> instruction </w:t>
-      </w:r>
-      <w:r>
-        <w:t>(RTE,</w:t>
+        <w:t>Perform an interrupt,  exception or debug handler. The handler type is indicated by the ‘H’ field of the instruction. The BRK instruction is used by hardware interrupts to call a hardware interrupt processing routine. The appropriate return instruction (RTE,</w:t>
       </w:r>
       <w:r>
         <w:t xml:space="preserve"> </w:t>
       </w:r>
       <w:r>
-        <w:t xml:space="preserve">RTD, or RTI) </w:t>
-      </w:r>
-      <w:r>
-        <w:t>should be used to return from the BRK handler.</w:t>
+        <w:t>RTD, or RTI) should be used to return from the BRK handler.</w:t>
       </w:r>
       <w:r>
         <w:t xml:space="preserve"> The BRK instruction causes the processor to switch to kernel mode.</w:t>
@@ -8707,19 +8512,7 @@
         <w:spacing w:after="0"/>
       </w:pPr>
       <w:r>
-        <w:t>PC = PC+sign extend(</w:t>
-      </w:r>
-      <w:r>
-        <w:t>{</w:t>
-      </w:r>
-      <w:r>
-        <w:t>Displacement</w:t>
-      </w:r>
-      <w:r>
-        <w:t>,2’b00}</w:t>
-      </w:r>
-      <w:r>
-        <w:t>)</w:t>
+        <w:t>PC = PC+sign extend({Displacement,2’b00})</w:t>
       </w:r>
     </w:p>
     <w:p>
@@ -8763,13 +8556,7 @@
     </w:p>
     <w:p>
       <w:r>
-        <w:t>CAS R1,R2,</w:t>
-      </w:r>
-      <w:r>
-        <w:t>d</w:t>
-      </w:r>
-      <w:r>
-        <w:t>[R4]</w:t>
+        <w:t>CAS R1,R2,d[R4]</w:t>
       </w:r>
     </w:p>
     <w:p>
@@ -8975,13 +8762,7 @@
         <w:rPr>
           <w:sz w:val="18"/>
         </w:rPr>
-        <w:t>if memory[Ra+displacemen</w:t>
-      </w:r>
-      <w:r>
-        <w:rPr>
-          <w:sz w:val="18"/>
-        </w:rPr>
-        <w:t>t] = casreg</w:t>
+        <w:t>if memory[Ra+displacement] = casreg</w:t>
       </w:r>
     </w:p>
     <w:p>
@@ -8996,13 +8777,7 @@
         <w:rPr>
           <w:sz w:val="18"/>
         </w:rPr>
-        <w:t>memory[Ra + displacemen</w:t>
-      </w:r>
-      <w:r>
-        <w:rPr>
-          <w:sz w:val="18"/>
-        </w:rPr>
-        <w:t>t] = Rst</w:t>
+        <w:t>memory[Ra + displacement] = Rst</w:t>
       </w:r>
     </w:p>
     <w:p>
@@ -9119,8 +8894,6 @@
       <w:r>
         <w:t xml:space="preserve"> </w:t>
       </w:r>
-      <w:bookmarkStart w:id="42" w:name="_GoBack"/>
-      <w:bookmarkEnd w:id="42"/>
       <w:r>
         <w:t xml:space="preserve">Otherwise Rst is set to zero and the contents of the memory cell is loaded into CAS. </w:t>
       </w:r>
@@ -9132,23 +8905,1125 @@
       <w:pPr>
         <w:pStyle w:val="Heading3"/>
       </w:pPr>
-      <w:bookmarkStart w:id="43" w:name="_Toc406345297"/>
+      <w:bookmarkStart w:id="42" w:name="_Toc406345297"/>
       <w:r>
         <w:t>Assembler:</w:t>
+      </w:r>
+      <w:bookmarkEnd w:id="42"/>
+    </w:p>
+    <w:p>
+      <w:r>
+        <w:t>CAS  Rt,R</w:t>
+      </w:r>
+      <w:r>
+        <w:t>t</w:t>
+      </w:r>
+      <w:r>
+        <w:t>,displacement[Ra]</w:t>
+      </w:r>
+    </w:p>
+    <w:p>
+      <w:pPr>
+        <w:rPr>
+          <w:rFonts w:asciiTheme="majorHAnsi" w:eastAsiaTheme="majorEastAsia" w:hAnsiTheme="majorHAnsi" w:cstheme="majorBidi"/>
+          <w:b/>
+          <w:bCs/>
+          <w:color w:val="4F81BD" w:themeColor="accent1"/>
+          <w:sz w:val="26"/>
+          <w:szCs w:val="26"/>
+        </w:rPr>
+      </w:pPr>
+      <w:bookmarkStart w:id="43" w:name="_Toc406345301"/>
+      <w:r>
+        <w:br w:type="page"/>
+      </w:r>
+    </w:p>
+    <w:p>
+      <w:pPr>
+        <w:pStyle w:val="Heading2"/>
+        <w:spacing w:before="0" w:line="360" w:lineRule="auto"/>
+      </w:pPr>
+      <w:r>
+        <w:lastRenderedPageBreak/>
+        <w:t>CMP - Comparison</w:t>
       </w:r>
       <w:bookmarkEnd w:id="43"/>
     </w:p>
     <w:p>
-      <w:r>
-        <w:t>CAS  Rt,R</w:t>
-      </w:r>
-      <w:r>
-        <w:t>t</w:t>
-      </w:r>
-      <w:r>
-        <w:t>,displacement[Ra]</w:t>
+      <w:pPr>
+        <w:spacing w:after="0"/>
+      </w:pPr>
+      <w:r>
+        <w:t>CMP Rt, Ra, #i16</w:t>
       </w:r>
     </w:p>
+    <w:p>
+      <w:pPr>
+        <w:spacing w:after="0"/>
+      </w:pPr>
+      <w:r>
+        <w:t>CMP Rt, Ra, Rb</w:t>
+      </w:r>
+    </w:p>
+    <w:p>
+      <w:pPr>
+        <w:spacing w:after="0"/>
+      </w:pPr>
+    </w:p>
+    <w:p>
+      <w:bookmarkStart w:id="44" w:name="_Toc406345302"/>
+      <w:r>
+        <w:rPr>
+          <w:rStyle w:val="Heading3Char"/>
+        </w:rPr>
+        <w:t>Instruction Formats</w:t>
+      </w:r>
+      <w:bookmarkEnd w:id="44"/>
+      <w:r>
+        <w:t>:</w:t>
+      </w:r>
+    </w:p>
+    <w:tbl>
+      <w:tblPr>
+        <w:tblStyle w:val="TableGrid"/>
+        <w:tblW w:w="8413" w:type="dxa"/>
+        <w:tblInd w:w="720" w:type="dxa"/>
+        <w:tblLayout w:type="fixed"/>
+        <w:tblLook w:val="04A0" w:firstRow="1" w:lastRow="0" w:firstColumn="1" w:lastColumn="0" w:noHBand="0" w:noVBand="1"/>
+      </w:tblPr>
+      <w:tblGrid>
+        <w:gridCol w:w="1183"/>
+        <w:gridCol w:w="473"/>
+        <w:gridCol w:w="993"/>
+        <w:gridCol w:w="1134"/>
+        <w:gridCol w:w="992"/>
+        <w:gridCol w:w="1288"/>
+        <w:gridCol w:w="2350"/>
+      </w:tblGrid>
+      <w:tr>
+        <w:tc>
+          <w:tcPr>
+            <w:tcW w:w="1183" w:type="dxa"/>
+            <w:shd w:val="clear" w:color="auto" w:fill="FFFF66"/>
+          </w:tcPr>
+          <w:p>
+            <w:pPr>
+              <w:jc w:val="center"/>
+            </w:pPr>
+            <w:r>
+              <w:t>06</w:t>
+            </w:r>
+            <w:r>
+              <w:rPr>
+                <w:vertAlign w:val="subscript"/>
+              </w:rPr>
+              <w:t>7</w:t>
+            </w:r>
+          </w:p>
+        </w:tc>
+        <w:tc>
+          <w:tcPr>
+            <w:tcW w:w="473" w:type="dxa"/>
+            <w:shd w:val="clear" w:color="auto" w:fill="D9D9D9" w:themeFill="background1" w:themeFillShade="D9"/>
+          </w:tcPr>
+          <w:p>
+            <w:pPr>
+              <w:jc w:val="center"/>
+            </w:pPr>
+            <w:r>
+              <w:t>~</w:t>
+            </w:r>
+            <w:r>
+              <w:rPr>
+                <w:vertAlign w:val="subscript"/>
+              </w:rPr>
+              <w:t>3</w:t>
+            </w:r>
+          </w:p>
+        </w:tc>
+        <w:tc>
+          <w:tcPr>
+            <w:tcW w:w="993" w:type="dxa"/>
+            <w:shd w:val="clear" w:color="auto" w:fill="FABF8F" w:themeFill="accent6" w:themeFillTint="99"/>
+          </w:tcPr>
+          <w:p>
+            <w:pPr>
+              <w:jc w:val="center"/>
+            </w:pPr>
+            <w:r>
+              <w:t>Rb</w:t>
+            </w:r>
+            <w:r>
+              <w:rPr>
+                <w:vertAlign w:val="subscript"/>
+              </w:rPr>
+              <w:t>5</w:t>
+            </w:r>
+          </w:p>
+        </w:tc>
+        <w:tc>
+          <w:tcPr>
+            <w:tcW w:w="1134" w:type="dxa"/>
+            <w:shd w:val="clear" w:color="auto" w:fill="FABF8F" w:themeFill="accent6" w:themeFillTint="99"/>
+          </w:tcPr>
+          <w:p>
+            <w:pPr>
+              <w:jc w:val="center"/>
+            </w:pPr>
+            <w:r>
+              <w:t>Rt</w:t>
+            </w:r>
+            <w:r>
+              <w:rPr>
+                <w:vertAlign w:val="subscript"/>
+              </w:rPr>
+              <w:t>5</w:t>
+            </w:r>
+          </w:p>
+        </w:tc>
+        <w:tc>
+          <w:tcPr>
+            <w:tcW w:w="992" w:type="dxa"/>
+            <w:shd w:val="clear" w:color="auto" w:fill="FABF8F" w:themeFill="accent6" w:themeFillTint="99"/>
+          </w:tcPr>
+          <w:p>
+            <w:pPr>
+              <w:jc w:val="center"/>
+            </w:pPr>
+            <w:r>
+              <w:t>Ra</w:t>
+            </w:r>
+            <w:r>
+              <w:rPr>
+                <w:vertAlign w:val="subscript"/>
+              </w:rPr>
+              <w:t>5</w:t>
+            </w:r>
+          </w:p>
+        </w:tc>
+        <w:tc>
+          <w:tcPr>
+            <w:tcW w:w="1288" w:type="dxa"/>
+            <w:shd w:val="clear" w:color="auto" w:fill="FFFF66"/>
+          </w:tcPr>
+          <w:p>
+            <w:pPr>
+              <w:jc w:val="center"/>
+            </w:pPr>
+            <w:r>
+              <w:t>02</w:t>
+            </w:r>
+            <w:r>
+              <w:rPr>
+                <w:vertAlign w:val="subscript"/>
+              </w:rPr>
+              <w:t>7</w:t>
+            </w:r>
+          </w:p>
+        </w:tc>
+        <w:tc>
+          <w:tcPr>
+            <w:tcW w:w="2350" w:type="dxa"/>
+          </w:tcPr>
+          <w:p>
+            <w:r>
+              <w:t>CMP Rt,Ra,Rb</w:t>
+            </w:r>
+          </w:p>
+        </w:tc>
+      </w:tr>
+      <w:tr>
+        <w:tc>
+          <w:tcPr>
+            <w:tcW w:w="2649" w:type="dxa"/>
+            <w:gridSpan w:val="3"/>
+            <w:shd w:val="clear" w:color="auto" w:fill="B8CCE4" w:themeFill="accent1" w:themeFillTint="66"/>
+          </w:tcPr>
+          <w:p>
+            <w:pPr>
+              <w:jc w:val="center"/>
+            </w:pPr>
+            <w:r>
+              <w:t>Immediate</w:t>
+            </w:r>
+            <w:r>
+              <w:rPr>
+                <w:vertAlign w:val="subscript"/>
+              </w:rPr>
+              <w:t>15</w:t>
+            </w:r>
+          </w:p>
+        </w:tc>
+        <w:tc>
+          <w:tcPr>
+            <w:tcW w:w="1134" w:type="dxa"/>
+            <w:shd w:val="clear" w:color="auto" w:fill="FABF8F" w:themeFill="accent6" w:themeFillTint="99"/>
+          </w:tcPr>
+          <w:p>
+            <w:pPr>
+              <w:jc w:val="center"/>
+            </w:pPr>
+            <w:r>
+              <w:t>Rt</w:t>
+            </w:r>
+            <w:r>
+              <w:rPr>
+                <w:vertAlign w:val="subscript"/>
+              </w:rPr>
+              <w:t>5</w:t>
+            </w:r>
+          </w:p>
+        </w:tc>
+        <w:tc>
+          <w:tcPr>
+            <w:tcW w:w="992" w:type="dxa"/>
+            <w:shd w:val="clear" w:color="auto" w:fill="FABF8F" w:themeFill="accent6" w:themeFillTint="99"/>
+          </w:tcPr>
+          <w:p>
+            <w:pPr>
+              <w:jc w:val="center"/>
+            </w:pPr>
+            <w:r>
+              <w:t>Ra</w:t>
+            </w:r>
+            <w:r>
+              <w:rPr>
+                <w:vertAlign w:val="subscript"/>
+              </w:rPr>
+              <w:t>5</w:t>
+            </w:r>
+          </w:p>
+        </w:tc>
+        <w:tc>
+          <w:tcPr>
+            <w:tcW w:w="1288" w:type="dxa"/>
+            <w:shd w:val="clear" w:color="auto" w:fill="FFFF66"/>
+          </w:tcPr>
+          <w:p>
+            <w:pPr>
+              <w:jc w:val="center"/>
+            </w:pPr>
+            <w:r>
+              <w:t>06</w:t>
+            </w:r>
+            <w:r>
+              <w:rPr>
+                <w:vertAlign w:val="subscript"/>
+              </w:rPr>
+              <w:t>7</w:t>
+            </w:r>
+          </w:p>
+        </w:tc>
+        <w:tc>
+          <w:tcPr>
+            <w:tcW w:w="2350" w:type="dxa"/>
+          </w:tcPr>
+          <w:p>
+            <w:r>
+              <w:t>CMP Rt,Ra,#imm</w:t>
+            </w:r>
+          </w:p>
+        </w:tc>
+      </w:tr>
+    </w:tbl>
+    <w:p/>
+    <w:p>
+      <w:bookmarkStart w:id="45" w:name="_Toc406345303"/>
+      <w:r>
+        <w:rPr>
+          <w:rStyle w:val="Heading3Char"/>
+        </w:rPr>
+        <w:t>Operation</w:t>
+      </w:r>
+      <w:bookmarkEnd w:id="45"/>
+      <w:r>
+        <w:t>:</w:t>
+      </w:r>
+    </w:p>
+    <w:p>
+      <w:pPr>
+        <w:pStyle w:val="Heading4"/>
+      </w:pPr>
+      <w:r>
+        <w:t>Register Immediate Form</w:t>
+      </w:r>
+    </w:p>
+    <w:p>
+      <w:pPr>
+        <w:spacing w:after="0" w:line="240" w:lineRule="auto"/>
+      </w:pPr>
+      <w:r>
+        <w:t>if (Ra &lt; immediate)</w:t>
+      </w:r>
+    </w:p>
+    <w:p>
+      <w:pPr>
+        <w:spacing w:after="0" w:line="240" w:lineRule="auto"/>
+      </w:pPr>
+      <w:r>
+        <w:t xml:space="preserve">    Rt = -1</w:t>
+      </w:r>
+    </w:p>
+    <w:p>
+      <w:pPr>
+        <w:spacing w:after="0" w:line="240" w:lineRule="auto"/>
+      </w:pPr>
+      <w:r>
+        <w:t>else if (Ra = immediate)</w:t>
+      </w:r>
+    </w:p>
+    <w:p>
+      <w:pPr>
+        <w:spacing w:after="0" w:line="240" w:lineRule="auto"/>
+      </w:pPr>
+      <w:r>
+        <w:t xml:space="preserve">    Rt = 0</w:t>
+      </w:r>
+    </w:p>
+    <w:p>
+      <w:pPr>
+        <w:spacing w:after="0" w:line="240" w:lineRule="auto"/>
+      </w:pPr>
+      <w:r>
+        <w:t>else</w:t>
+      </w:r>
+    </w:p>
+    <w:p>
+      <w:pPr>
+        <w:spacing w:after="0" w:line="240" w:lineRule="auto"/>
+      </w:pPr>
+      <w:r>
+        <w:t xml:space="preserve">    Rt = 1</w:t>
+      </w:r>
+    </w:p>
+    <w:p>
+      <w:pPr>
+        <w:pStyle w:val="Heading4"/>
+      </w:pPr>
+      <w:r>
+        <w:t>Register-Register Form</w:t>
+      </w:r>
+    </w:p>
+    <w:p>
+      <w:pPr>
+        <w:spacing w:after="0" w:line="240" w:lineRule="auto"/>
+      </w:pPr>
+      <w:r>
+        <w:t>if (Ra &lt; Rb)</w:t>
+      </w:r>
+    </w:p>
+    <w:p>
+      <w:pPr>
+        <w:spacing w:after="0" w:line="240" w:lineRule="auto"/>
+      </w:pPr>
+      <w:r>
+        <w:t xml:space="preserve">    Rt = -1</w:t>
+      </w:r>
+    </w:p>
+    <w:p>
+      <w:pPr>
+        <w:spacing w:after="0" w:line="240" w:lineRule="auto"/>
+      </w:pPr>
+      <w:r>
+        <w:t>else if (Ra = Rb)</w:t>
+      </w:r>
+    </w:p>
+    <w:p>
+      <w:pPr>
+        <w:spacing w:after="0" w:line="240" w:lineRule="auto"/>
+      </w:pPr>
+      <w:r>
+        <w:t xml:space="preserve">    Rt = 0</w:t>
+      </w:r>
+    </w:p>
+    <w:p>
+      <w:pPr>
+        <w:spacing w:after="0" w:line="240" w:lineRule="auto"/>
+      </w:pPr>
+      <w:r>
+        <w:t>else</w:t>
+      </w:r>
+    </w:p>
+    <w:p>
+      <w:pPr>
+        <w:spacing w:after="0" w:line="240" w:lineRule="auto"/>
+      </w:pPr>
+      <w:r>
+        <w:t xml:space="preserve">    Rt = 1</w:t>
+      </w:r>
+    </w:p>
+    <w:p>
+      <w:r>
+        <w:rPr>
+          <w:rStyle w:val="Heading4Char"/>
+        </w:rPr>
+        <w:t>Notes</w:t>
+      </w:r>
+      <w:r>
+        <w:t>:</w:t>
+      </w:r>
+    </w:p>
+    <w:p>
+      <w:r>
+        <w:t>CMP performs a signed comparison of operands and sets the target register to -1, 0, or +1 if the first operand is less than, equal to, or greater than the second respectively.</w:t>
+      </w:r>
+    </w:p>
+    <w:p>
+      <w:r>
+        <w:t>The immediate constant may be extended up to 64 bits with immediate prefix instructions.</w:t>
+      </w:r>
+    </w:p>
+    <w:p>
+      <w:pPr>
+        <w:rPr>
+          <w:rFonts w:asciiTheme="majorHAnsi" w:eastAsiaTheme="majorEastAsia" w:hAnsiTheme="majorHAnsi" w:cstheme="majorBidi"/>
+          <w:b/>
+          <w:bCs/>
+          <w:color w:val="4F81BD" w:themeColor="accent1"/>
+          <w:sz w:val="26"/>
+          <w:szCs w:val="26"/>
+        </w:rPr>
+      </w:pPr>
+      <w:r>
+        <w:br w:type="page"/>
+      </w:r>
+    </w:p>
+    <w:p>
+      <w:pPr>
+        <w:pStyle w:val="Heading2"/>
+        <w:spacing w:before="0" w:line="360" w:lineRule="auto"/>
+      </w:pPr>
+      <w:r>
+        <w:lastRenderedPageBreak/>
+        <w:t>CMPU – Unsigned Comparison</w:t>
+      </w:r>
+    </w:p>
+    <w:p>
+      <w:pPr>
+        <w:spacing w:after="0"/>
+      </w:pPr>
+      <w:r>
+        <w:t>CMPU Rt, Ra, #i16</w:t>
+      </w:r>
+    </w:p>
+    <w:p>
+      <w:pPr>
+        <w:spacing w:after="0"/>
+      </w:pPr>
+      <w:r>
+        <w:t>CMPU Rt, Ra, Rb</w:t>
+      </w:r>
+    </w:p>
+    <w:p>
+      <w:pPr>
+        <w:spacing w:after="0"/>
+      </w:pPr>
+    </w:p>
+    <w:p>
+      <w:r>
+        <w:rPr>
+          <w:rStyle w:val="Heading3Char"/>
+        </w:rPr>
+        <w:t>Instruction Formats</w:t>
+      </w:r>
+      <w:r>
+        <w:t>:</w:t>
+      </w:r>
+    </w:p>
+    <w:tbl>
+      <w:tblPr>
+        <w:tblStyle w:val="TableGrid"/>
+        <w:tblW w:w="8413" w:type="dxa"/>
+        <w:tblInd w:w="720" w:type="dxa"/>
+        <w:tblLayout w:type="fixed"/>
+        <w:tblLook w:val="04A0" w:firstRow="1" w:lastRow="0" w:firstColumn="1" w:lastColumn="0" w:noHBand="0" w:noVBand="1"/>
+      </w:tblPr>
+      <w:tblGrid>
+        <w:gridCol w:w="1183"/>
+        <w:gridCol w:w="473"/>
+        <w:gridCol w:w="993"/>
+        <w:gridCol w:w="1134"/>
+        <w:gridCol w:w="992"/>
+        <w:gridCol w:w="1288"/>
+        <w:gridCol w:w="2350"/>
+      </w:tblGrid>
+      <w:tr>
+        <w:tc>
+          <w:tcPr>
+            <w:tcW w:w="1183" w:type="dxa"/>
+            <w:shd w:val="clear" w:color="auto" w:fill="FFFF66"/>
+          </w:tcPr>
+          <w:p>
+            <w:pPr>
+              <w:jc w:val="center"/>
+            </w:pPr>
+            <w:r>
+              <w:t>16</w:t>
+            </w:r>
+            <w:r>
+              <w:rPr>
+                <w:vertAlign w:val="subscript"/>
+              </w:rPr>
+              <w:t>7</w:t>
+            </w:r>
+          </w:p>
+        </w:tc>
+        <w:tc>
+          <w:tcPr>
+            <w:tcW w:w="473" w:type="dxa"/>
+            <w:shd w:val="clear" w:color="auto" w:fill="D9D9D9" w:themeFill="background1" w:themeFillShade="D9"/>
+          </w:tcPr>
+          <w:p>
+            <w:pPr>
+              <w:jc w:val="center"/>
+            </w:pPr>
+            <w:r>
+              <w:t>~</w:t>
+            </w:r>
+            <w:r>
+              <w:rPr>
+                <w:vertAlign w:val="subscript"/>
+              </w:rPr>
+              <w:t>3</w:t>
+            </w:r>
+          </w:p>
+        </w:tc>
+        <w:tc>
+          <w:tcPr>
+            <w:tcW w:w="993" w:type="dxa"/>
+            <w:shd w:val="clear" w:color="auto" w:fill="FABF8F" w:themeFill="accent6" w:themeFillTint="99"/>
+          </w:tcPr>
+          <w:p>
+            <w:pPr>
+              <w:jc w:val="center"/>
+            </w:pPr>
+            <w:r>
+              <w:t>Rb</w:t>
+            </w:r>
+            <w:r>
+              <w:rPr>
+                <w:vertAlign w:val="subscript"/>
+              </w:rPr>
+              <w:t>5</w:t>
+            </w:r>
+          </w:p>
+        </w:tc>
+        <w:tc>
+          <w:tcPr>
+            <w:tcW w:w="1134" w:type="dxa"/>
+            <w:shd w:val="clear" w:color="auto" w:fill="FABF8F" w:themeFill="accent6" w:themeFillTint="99"/>
+          </w:tcPr>
+          <w:p>
+            <w:pPr>
+              <w:jc w:val="center"/>
+            </w:pPr>
+            <w:r>
+              <w:t>Rt</w:t>
+            </w:r>
+            <w:r>
+              <w:rPr>
+                <w:vertAlign w:val="subscript"/>
+              </w:rPr>
+              <w:t>5</w:t>
+            </w:r>
+          </w:p>
+        </w:tc>
+        <w:tc>
+          <w:tcPr>
+            <w:tcW w:w="992" w:type="dxa"/>
+            <w:shd w:val="clear" w:color="auto" w:fill="FABF8F" w:themeFill="accent6" w:themeFillTint="99"/>
+          </w:tcPr>
+          <w:p>
+            <w:pPr>
+              <w:jc w:val="center"/>
+            </w:pPr>
+            <w:r>
+              <w:t>Ra</w:t>
+            </w:r>
+            <w:r>
+              <w:rPr>
+                <w:vertAlign w:val="subscript"/>
+              </w:rPr>
+              <w:t>5</w:t>
+            </w:r>
+          </w:p>
+        </w:tc>
+        <w:tc>
+          <w:tcPr>
+            <w:tcW w:w="1288" w:type="dxa"/>
+            <w:shd w:val="clear" w:color="auto" w:fill="FFFF66"/>
+          </w:tcPr>
+          <w:p>
+            <w:pPr>
+              <w:jc w:val="center"/>
+            </w:pPr>
+            <w:r>
+              <w:t>02</w:t>
+            </w:r>
+            <w:r>
+              <w:rPr>
+                <w:vertAlign w:val="subscript"/>
+              </w:rPr>
+              <w:t>7</w:t>
+            </w:r>
+          </w:p>
+        </w:tc>
+        <w:tc>
+          <w:tcPr>
+            <w:tcW w:w="2350" w:type="dxa"/>
+          </w:tcPr>
+          <w:p>
+            <w:r>
+              <w:t>CMP Rt,Ra,Rb</w:t>
+            </w:r>
+          </w:p>
+        </w:tc>
+      </w:tr>
+      <w:tr>
+        <w:tc>
+          <w:tcPr>
+            <w:tcW w:w="2649" w:type="dxa"/>
+            <w:gridSpan w:val="3"/>
+            <w:shd w:val="clear" w:color="auto" w:fill="B8CCE4" w:themeFill="accent1" w:themeFillTint="66"/>
+          </w:tcPr>
+          <w:p>
+            <w:pPr>
+              <w:jc w:val="center"/>
+            </w:pPr>
+            <w:r>
+              <w:t>Immediate</w:t>
+            </w:r>
+            <w:r>
+              <w:rPr>
+                <w:vertAlign w:val="subscript"/>
+              </w:rPr>
+              <w:t>15</w:t>
+            </w:r>
+          </w:p>
+        </w:tc>
+        <w:tc>
+          <w:tcPr>
+            <w:tcW w:w="1134" w:type="dxa"/>
+            <w:shd w:val="clear" w:color="auto" w:fill="FABF8F" w:themeFill="accent6" w:themeFillTint="99"/>
+          </w:tcPr>
+          <w:p>
+            <w:pPr>
+              <w:jc w:val="center"/>
+            </w:pPr>
+            <w:r>
+              <w:t>Rt</w:t>
+            </w:r>
+            <w:r>
+              <w:rPr>
+                <w:vertAlign w:val="subscript"/>
+              </w:rPr>
+              <w:t>5</w:t>
+            </w:r>
+          </w:p>
+        </w:tc>
+        <w:tc>
+          <w:tcPr>
+            <w:tcW w:w="992" w:type="dxa"/>
+            <w:shd w:val="clear" w:color="auto" w:fill="FABF8F" w:themeFill="accent6" w:themeFillTint="99"/>
+          </w:tcPr>
+          <w:p>
+            <w:pPr>
+              <w:jc w:val="center"/>
+            </w:pPr>
+            <w:r>
+              <w:t>Ra</w:t>
+            </w:r>
+            <w:r>
+              <w:rPr>
+                <w:vertAlign w:val="subscript"/>
+              </w:rPr>
+              <w:t>5</w:t>
+            </w:r>
+          </w:p>
+        </w:tc>
+        <w:tc>
+          <w:tcPr>
+            <w:tcW w:w="1288" w:type="dxa"/>
+            <w:shd w:val="clear" w:color="auto" w:fill="FFFF66"/>
+          </w:tcPr>
+          <w:p>
+            <w:pPr>
+              <w:jc w:val="center"/>
+            </w:pPr>
+            <w:r>
+              <w:t>16</w:t>
+            </w:r>
+            <w:r>
+              <w:rPr>
+                <w:vertAlign w:val="subscript"/>
+              </w:rPr>
+              <w:t>7</w:t>
+            </w:r>
+          </w:p>
+        </w:tc>
+        <w:tc>
+          <w:tcPr>
+            <w:tcW w:w="2350" w:type="dxa"/>
+          </w:tcPr>
+          <w:p>
+            <w:r>
+              <w:t>CMP Rt,Ra,#imm</w:t>
+            </w:r>
+          </w:p>
+        </w:tc>
+      </w:tr>
+    </w:tbl>
+    <w:p/>
+    <w:p>
+      <w:r>
+        <w:rPr>
+          <w:rStyle w:val="Heading3Char"/>
+        </w:rPr>
+        <w:t>Operation</w:t>
+      </w:r>
+      <w:r>
+        <w:t>:</w:t>
+      </w:r>
+    </w:p>
+    <w:p>
+      <w:pPr>
+        <w:pStyle w:val="Heading4"/>
+      </w:pPr>
+      <w:r>
+        <w:t>Register Immediate Form</w:t>
+      </w:r>
+    </w:p>
+    <w:p>
+      <w:pPr>
+        <w:spacing w:after="0" w:line="240" w:lineRule="auto"/>
+      </w:pPr>
+      <w:r>
+        <w:t>if (Ra &lt; immediate)</w:t>
+      </w:r>
+    </w:p>
+    <w:p>
+      <w:pPr>
+        <w:spacing w:after="0" w:line="240" w:lineRule="auto"/>
+      </w:pPr>
+      <w:r>
+        <w:t xml:space="preserve">    Rt = -1</w:t>
+      </w:r>
+    </w:p>
+    <w:p>
+      <w:pPr>
+        <w:spacing w:after="0" w:line="240" w:lineRule="auto"/>
+      </w:pPr>
+      <w:r>
+        <w:t>else if (Ra = immediate)</w:t>
+      </w:r>
+    </w:p>
+    <w:p>
+      <w:pPr>
+        <w:spacing w:after="0" w:line="240" w:lineRule="auto"/>
+      </w:pPr>
+      <w:r>
+        <w:t xml:space="preserve">    Rt = 0</w:t>
+      </w:r>
+    </w:p>
+    <w:p>
+      <w:pPr>
+        <w:spacing w:after="0" w:line="240" w:lineRule="auto"/>
+      </w:pPr>
+      <w:r>
+        <w:t>else</w:t>
+      </w:r>
+    </w:p>
+    <w:p>
+      <w:pPr>
+        <w:spacing w:after="0" w:line="240" w:lineRule="auto"/>
+      </w:pPr>
+      <w:r>
+        <w:t xml:space="preserve">    Rt = 1</w:t>
+      </w:r>
+    </w:p>
+    <w:p>
+      <w:pPr>
+        <w:pStyle w:val="Heading4"/>
+      </w:pPr>
+      <w:r>
+        <w:t>Register-Register Form</w:t>
+      </w:r>
+    </w:p>
+    <w:p>
+      <w:pPr>
+        <w:spacing w:after="0" w:line="240" w:lineRule="auto"/>
+      </w:pPr>
+      <w:r>
+        <w:t>if (Ra &lt; Rb)</w:t>
+      </w:r>
+    </w:p>
+    <w:p>
+      <w:pPr>
+        <w:spacing w:after="0" w:line="240" w:lineRule="auto"/>
+      </w:pPr>
+      <w:r>
+        <w:t xml:space="preserve">    Rt = -1</w:t>
+      </w:r>
+    </w:p>
+    <w:p>
+      <w:pPr>
+        <w:spacing w:after="0" w:line="240" w:lineRule="auto"/>
+      </w:pPr>
+      <w:r>
+        <w:t>else if (Ra = Rb)</w:t>
+      </w:r>
+    </w:p>
+    <w:p>
+      <w:pPr>
+        <w:spacing w:after="0" w:line="240" w:lineRule="auto"/>
+      </w:pPr>
+      <w:r>
+        <w:t xml:space="preserve">    Rt = 0</w:t>
+      </w:r>
+    </w:p>
+    <w:p>
+      <w:pPr>
+        <w:spacing w:after="0" w:line="240" w:lineRule="auto"/>
+      </w:pPr>
+      <w:r>
+        <w:t>else</w:t>
+      </w:r>
+    </w:p>
+    <w:p>
+      <w:pPr>
+        <w:spacing w:after="0" w:line="240" w:lineRule="auto"/>
+      </w:pPr>
+      <w:r>
+        <w:t xml:space="preserve">    Rt = 1</w:t>
+      </w:r>
+    </w:p>
+    <w:p>
+      <w:r>
+        <w:rPr>
+          <w:rStyle w:val="Heading4Char"/>
+        </w:rPr>
+        <w:t>Notes</w:t>
+      </w:r>
+      <w:r>
+        <w:t>:</w:t>
+      </w:r>
+    </w:p>
+    <w:p>
+      <w:r>
+        <w:t>CMP performs a signed comparison of operands and sets the target register to -1, 0, or +1 if the first operand is less than, equal to, or greater than the second respectively.</w:t>
+      </w:r>
+    </w:p>
+    <w:p>
+      <w:r>
+        <w:t>The immediate constant may be extended up to 64 bits with immediate prefix instructions.</w:t>
+      </w:r>
+    </w:p>
+    <w:p>
+      <w:pPr>
+        <w:rPr>
+          <w:rFonts w:asciiTheme="majorHAnsi" w:eastAsiaTheme="majorEastAsia" w:hAnsiTheme="majorHAnsi" w:cstheme="majorBidi"/>
+          <w:b/>
+          <w:bCs/>
+          <w:color w:val="4F81BD" w:themeColor="accent1"/>
+          <w:sz w:val="26"/>
+          <w:szCs w:val="26"/>
+        </w:rPr>
+      </w:pPr>
+      <w:bookmarkStart w:id="46" w:name="_Toc406345304"/>
+      <w:r>
+        <w:br w:type="page"/>
+      </w:r>
+    </w:p>
+    <w:p>
+      <w:pPr>
+        <w:pStyle w:val="Heading2"/>
+        <w:spacing w:before="0" w:line="360" w:lineRule="auto"/>
+      </w:pPr>
+      <w:r>
+        <w:lastRenderedPageBreak/>
+        <w:t>COM – bitwise ones complement</w:t>
+      </w:r>
+      <w:bookmarkEnd w:id="46"/>
+    </w:p>
+    <w:p>
+      <w:pPr>
+        <w:spacing w:after="0"/>
+      </w:pPr>
+      <w:r>
+        <w:t>COM Rt, Ra</w:t>
+      </w:r>
+    </w:p>
+    <w:p>
+      <w:pPr>
+        <w:spacing w:after="0"/>
+      </w:pPr>
+    </w:p>
+    <w:p>
+      <w:bookmarkStart w:id="47" w:name="_Toc406345305"/>
+      <w:r>
+        <w:rPr>
+          <w:rStyle w:val="Heading3Char"/>
+        </w:rPr>
+        <w:t>Instruction Formats</w:t>
+      </w:r>
+      <w:bookmarkEnd w:id="47"/>
+      <w:r>
+        <w:t>:</w:t>
+      </w:r>
+    </w:p>
+    <w:tbl>
+      <w:tblPr>
+        <w:tblStyle w:val="TableGrid"/>
+        <w:tblW w:w="8413" w:type="dxa"/>
+        <w:tblInd w:w="720" w:type="dxa"/>
+        <w:tblLayout w:type="fixed"/>
+        <w:tblLook w:val="04A0" w:firstRow="1" w:lastRow="0" w:firstColumn="1" w:lastColumn="0" w:noHBand="0" w:noVBand="1"/>
+      </w:tblPr>
+      <w:tblGrid>
+        <w:gridCol w:w="2649"/>
+        <w:gridCol w:w="992"/>
+        <w:gridCol w:w="1085"/>
+        <w:gridCol w:w="1337"/>
+        <w:gridCol w:w="2350"/>
+      </w:tblGrid>
+      <w:tr>
+        <w:tc>
+          <w:tcPr>
+            <w:tcW w:w="2649" w:type="dxa"/>
+            <w:shd w:val="clear" w:color="auto" w:fill="B8CCE4" w:themeFill="accent1" w:themeFillTint="66"/>
+          </w:tcPr>
+          <w:p>
+            <w:pPr>
+              <w:jc w:val="center"/>
+            </w:pPr>
+            <w:r>
+              <w:t>-1</w:t>
+            </w:r>
+            <w:r>
+              <w:rPr>
+                <w:vertAlign w:val="subscript"/>
+              </w:rPr>
+              <w:t>15</w:t>
+            </w:r>
+          </w:p>
+        </w:tc>
+        <w:tc>
+          <w:tcPr>
+            <w:tcW w:w="992" w:type="dxa"/>
+            <w:shd w:val="clear" w:color="auto" w:fill="FABF8F" w:themeFill="accent6" w:themeFillTint="99"/>
+          </w:tcPr>
+          <w:p>
+            <w:pPr>
+              <w:jc w:val="center"/>
+            </w:pPr>
+            <w:r>
+              <w:t>Rt</w:t>
+            </w:r>
+            <w:r>
+              <w:rPr>
+                <w:vertAlign w:val="subscript"/>
+              </w:rPr>
+              <w:t>5</w:t>
+            </w:r>
+          </w:p>
+        </w:tc>
+        <w:tc>
+          <w:tcPr>
+            <w:tcW w:w="1085" w:type="dxa"/>
+            <w:shd w:val="clear" w:color="auto" w:fill="FABF8F" w:themeFill="accent6" w:themeFillTint="99"/>
+          </w:tcPr>
+          <w:p>
+            <w:pPr>
+              <w:jc w:val="center"/>
+            </w:pPr>
+            <w:r>
+              <w:t>Ra</w:t>
+            </w:r>
+            <w:r>
+              <w:rPr>
+                <w:vertAlign w:val="subscript"/>
+              </w:rPr>
+              <w:t>5</w:t>
+            </w:r>
+          </w:p>
+        </w:tc>
+        <w:tc>
+          <w:tcPr>
+            <w:tcW w:w="1337" w:type="dxa"/>
+            <w:shd w:val="clear" w:color="auto" w:fill="FFFF66"/>
+          </w:tcPr>
+          <w:p>
+            <w:pPr>
+              <w:jc w:val="center"/>
+            </w:pPr>
+            <w:r>
+              <w:t>0E</w:t>
+            </w:r>
+            <w:r>
+              <w:rPr>
+                <w:vertAlign w:val="subscript"/>
+              </w:rPr>
+              <w:t>7</w:t>
+            </w:r>
+          </w:p>
+        </w:tc>
+        <w:tc>
+          <w:tcPr>
+            <w:tcW w:w="2350" w:type="dxa"/>
+          </w:tcPr>
+          <w:p>
+            <w:r>
+              <w:t>COM Rt, Ra</w:t>
+            </w:r>
+          </w:p>
+        </w:tc>
+      </w:tr>
+    </w:tbl>
+    <w:p/>
+    <w:p>
+      <w:bookmarkStart w:id="48" w:name="_Toc406345306"/>
+      <w:r>
+        <w:rPr>
+          <w:rStyle w:val="Heading3Char"/>
+        </w:rPr>
+        <w:t>Operation</w:t>
+      </w:r>
+      <w:bookmarkEnd w:id="48"/>
+      <w:r>
+        <w:t>:</w:t>
+      </w:r>
+    </w:p>
+    <w:p>
+      <w:pPr>
+        <w:pStyle w:val="Heading4"/>
+      </w:pPr>
+      <w:r>
+        <w:t>Register-Register Form</w:t>
+      </w:r>
+    </w:p>
+    <w:p>
+      <w:r>
+        <w:t>Rt = ~Ra</w:t>
+      </w:r>
+    </w:p>
+    <w:p>
+      <w:r>
+        <w:rPr>
+          <w:rStyle w:val="Heading4Char"/>
+        </w:rPr>
+        <w:t>Notes</w:t>
+      </w:r>
+      <w:r>
+        <w:t>:</w:t>
+      </w:r>
+    </w:p>
+    <w:p>
+      <w:r>
+        <w:t>All the bits in Ra are inverted and placed into the target register Rt. This is an alternate mnemonic for the EOR instruction.</w:t>
+      </w:r>
+    </w:p>
+    <w:p/>
+    <w:p/>
     <w:p>
       <w:pPr>
         <w:spacing w:after="0"/>
@@ -9192,10 +10067,7 @@
         <w:spacing w:after="0"/>
       </w:pPr>
       <w:r>
-        <w:t>IMM #i</w:t>
-      </w:r>
-      <w:r>
-        <w:t>25</w:t>
+        <w:t>IMM #i25</w:t>
       </w:r>
     </w:p>
     <w:p>
@@ -9203,10 +10075,7 @@
         <w:spacing w:after="0"/>
       </w:pPr>
       <w:r>
-        <w:t>IMM #i</w:t>
-      </w:r>
-      <w:r>
-        <w:t>25</w:t>
+        <w:t>IMM #i25</w:t>
       </w:r>
     </w:p>
     <w:p>
@@ -9215,14 +10084,14 @@
       </w:pPr>
     </w:p>
     <w:p>
-      <w:bookmarkStart w:id="44" w:name="_Toc406345382"/>
+      <w:bookmarkStart w:id="49" w:name="_Toc406345382"/>
       <w:r>
         <w:rPr>
           <w:rStyle w:val="Heading3Char"/>
         </w:rPr>
         <w:t>Instruction Formats</w:t>
       </w:r>
-      <w:bookmarkEnd w:id="44"/>
+      <w:bookmarkEnd w:id="49"/>
       <w:r>
         <w:t>:</w:t>
       </w:r>
@@ -9332,14 +10201,14 @@
     </w:tbl>
     <w:p/>
     <w:p>
-      <w:bookmarkStart w:id="45" w:name="_Toc406345383"/>
+      <w:bookmarkStart w:id="50" w:name="_Toc406345383"/>
       <w:r>
         <w:rPr>
           <w:rStyle w:val="Heading3Char"/>
         </w:rPr>
         <w:t>Operation</w:t>
       </w:r>
-      <w:bookmarkEnd w:id="45"/>
+      <w:bookmarkEnd w:id="50"/>
       <w:r>
         <w:t>:</w:t>
       </w:r>
@@ -9382,37 +10251,7 @@
     </w:p>
     <w:p>
       <w:r>
-        <w:t>The IMM</w:t>
-      </w:r>
-      <w:r>
-        <w:t xml:space="preserve"> prefix append</w:t>
-      </w:r>
-      <w:r>
-        <w:t>s</w:t>
-      </w:r>
-      <w:r>
-        <w:t xml:space="preserve"> </w:t>
-      </w:r>
-      <w:r>
-        <w:t xml:space="preserve">25 bits </w:t>
-      </w:r>
-      <w:r>
-        <w:t xml:space="preserve">onto the </w:t>
-      </w:r>
-      <w:r>
-        <w:t xml:space="preserve">15 bit </w:t>
-      </w:r>
-      <w:r>
-        <w:t>constant field of the following instruction</w:t>
-      </w:r>
-      <w:r>
-        <w:t xml:space="preserve"> then sign extends the resulting 40 bit constant out to 64 bits</w:t>
-      </w:r>
-      <w:r>
-        <w:t xml:space="preserve">. </w:t>
-      </w:r>
-      <w:r>
-        <w:t>Two immediate prefix instructions may be used in succession in order to append up to 49 bits onto the constant field of the following instruction. Thus a full 64 bit constant may be used by most instructions.</w:t>
+        <w:t>The IMM prefix appends 25 bits onto the 15 bit constant field of the following instruction then sign extends the resulting 40 bit constant out to 64 bits. Two immediate prefix instructions may be used in succession in order to append up to 49 bits onto the constant field of the following instruction. Thus a full 64 bit constant may be used by most instructions.</w:t>
       </w:r>
     </w:p>
     <w:p>
@@ -9424,18 +10263,6 @@
       <w:r>
         <w:t>The immediate prefix may not be used to extend the range of a branch instruction. If there is an immediate prefix applied to an instruction that doesn’t use a constant, then the prefix will be ignored.</w:t>
       </w:r>
-    </w:p>
-    <w:p>
-      <w:pPr>
-        <w:rPr>
-          <w:rFonts w:asciiTheme="majorHAnsi" w:eastAsiaTheme="majorEastAsia" w:hAnsiTheme="majorHAnsi" w:cstheme="majorBidi"/>
-          <w:b/>
-          <w:bCs/>
-          <w:color w:val="365F91" w:themeColor="accent1" w:themeShade="BF"/>
-          <w:sz w:val="28"/>
-          <w:szCs w:val="28"/>
-        </w:rPr>
-      </w:pPr>
     </w:p>
     <w:p>
       <w:pPr>
@@ -9448,7 +10275,7 @@
           <w:szCs w:val="26"/>
         </w:rPr>
       </w:pPr>
-      <w:bookmarkStart w:id="46" w:name="_Toc406345397"/>
+      <w:bookmarkStart w:id="51" w:name="_Toc406345384"/>
       <w:r>
         <w:br w:type="page"/>
       </w:r>
@@ -9460,16 +10287,16 @@
       </w:pPr>
       <w:r>
         <w:lastRenderedPageBreak/>
-        <w:t>LB – Load Byte with Sign Extend</w:t>
-      </w:r>
-      <w:bookmarkEnd w:id="46"/>
+        <w:t>JMP – Jump</w:t>
+      </w:r>
+      <w:bookmarkEnd w:id="51"/>
     </w:p>
     <w:p>
       <w:pPr>
         <w:spacing w:after="0"/>
       </w:pPr>
       <w:r>
-        <w:t>LB Rt, d(Rn)</w:t>
+        <w:t>JMP (abs,Rn)</w:t>
       </w:r>
     </w:p>
     <w:p>
@@ -9477,7 +10304,7 @@
         <w:spacing w:after="0"/>
       </w:pPr>
       <w:r>
-        <w:t>LB Rt, d(Ra + Rb * scale)</w:t>
+        <w:t>JMP d(Rn)</w:t>
       </w:r>
     </w:p>
     <w:p>
@@ -9486,14 +10313,374 @@
       </w:pPr>
     </w:p>
     <w:p>
-      <w:bookmarkStart w:id="47" w:name="_Toc406345398"/>
+      <w:bookmarkStart w:id="52" w:name="_Toc406345385"/>
       <w:r>
         <w:rPr>
           <w:rStyle w:val="Heading3Char"/>
         </w:rPr>
         <w:t>Instruction Formats</w:t>
       </w:r>
-      <w:bookmarkEnd w:id="47"/>
+      <w:bookmarkEnd w:id="52"/>
+      <w:r>
+        <w:t>:</w:t>
+      </w:r>
+    </w:p>
+    <w:tbl>
+      <w:tblPr>
+        <w:tblStyle w:val="TableGrid"/>
+        <w:tblW w:w="6103" w:type="dxa"/>
+        <w:tblInd w:w="2055" w:type="dxa"/>
+        <w:tblLayout w:type="fixed"/>
+        <w:tblLook w:val="04A0" w:firstRow="1" w:lastRow="0" w:firstColumn="1" w:lastColumn="0" w:noHBand="0" w:noVBand="1"/>
+      </w:tblPr>
+      <w:tblGrid>
+        <w:gridCol w:w="2127"/>
+        <w:gridCol w:w="995"/>
+        <w:gridCol w:w="999"/>
+        <w:gridCol w:w="850"/>
+        <w:gridCol w:w="1132"/>
+      </w:tblGrid>
+      <w:tr>
+        <w:tc>
+          <w:tcPr>
+            <w:tcW w:w="2127" w:type="dxa"/>
+            <w:tcBorders>
+              <w:bottom w:val="single" w:sz="4" w:space="0" w:color="auto"/>
+            </w:tcBorders>
+            <w:shd w:val="clear" w:color="auto" w:fill="B8CCE4" w:themeFill="accent1" w:themeFillTint="66"/>
+          </w:tcPr>
+          <w:p>
+            <w:pPr>
+              <w:jc w:val="center"/>
+            </w:pPr>
+            <w:r>
+              <w:t>Immed</w:t>
+            </w:r>
+            <w:r>
+              <w:rPr>
+                <w:vertAlign w:val="subscript"/>
+              </w:rPr>
+              <w:t>15</w:t>
+            </w:r>
+          </w:p>
+        </w:tc>
+        <w:tc>
+          <w:tcPr>
+            <w:tcW w:w="995" w:type="dxa"/>
+            <w:tcBorders>
+              <w:bottom w:val="single" w:sz="4" w:space="0" w:color="auto"/>
+            </w:tcBorders>
+            <w:shd w:val="clear" w:color="auto" w:fill="FABF8F" w:themeFill="accent6" w:themeFillTint="99"/>
+          </w:tcPr>
+          <w:p>
+            <w:pPr>
+              <w:jc w:val="center"/>
+            </w:pPr>
+            <w:r>
+              <w:t>0</w:t>
+            </w:r>
+            <w:r>
+              <w:rPr>
+                <w:vertAlign w:val="subscript"/>
+              </w:rPr>
+              <w:t>5</w:t>
+            </w:r>
+          </w:p>
+        </w:tc>
+        <w:tc>
+          <w:tcPr>
+            <w:tcW w:w="999" w:type="dxa"/>
+            <w:tcBorders>
+              <w:bottom w:val="single" w:sz="4" w:space="0" w:color="auto"/>
+            </w:tcBorders>
+            <w:shd w:val="clear" w:color="auto" w:fill="FABF8F" w:themeFill="accent6" w:themeFillTint="99"/>
+          </w:tcPr>
+          <w:p>
+            <w:pPr>
+              <w:jc w:val="center"/>
+            </w:pPr>
+            <w:r>
+              <w:t>Ra</w:t>
+            </w:r>
+            <w:r>
+              <w:rPr>
+                <w:vertAlign w:val="subscript"/>
+              </w:rPr>
+              <w:t>5</w:t>
+            </w:r>
+          </w:p>
+        </w:tc>
+        <w:tc>
+          <w:tcPr>
+            <w:tcW w:w="850" w:type="dxa"/>
+            <w:tcBorders>
+              <w:bottom w:val="single" w:sz="4" w:space="0" w:color="auto"/>
+            </w:tcBorders>
+            <w:shd w:val="clear" w:color="auto" w:fill="FFFF99"/>
+          </w:tcPr>
+          <w:p>
+            <w:pPr>
+              <w:jc w:val="center"/>
+            </w:pPr>
+            <w:r>
+              <w:t>3C</w:t>
+            </w:r>
+            <w:r>
+              <w:rPr>
+                <w:vertAlign w:val="subscript"/>
+              </w:rPr>
+              <w:t>7</w:t>
+            </w:r>
+          </w:p>
+        </w:tc>
+        <w:tc>
+          <w:tcPr>
+            <w:tcW w:w="1132" w:type="dxa"/>
+            <w:tcBorders>
+              <w:bottom w:val="single" w:sz="4" w:space="0" w:color="auto"/>
+            </w:tcBorders>
+            <w:shd w:val="clear" w:color="auto" w:fill="D6E3BC" w:themeFill="accent3" w:themeFillTint="66"/>
+          </w:tcPr>
+          <w:p>
+            <w:r>
+              <w:t>JMP</w:t>
+            </w:r>
+          </w:p>
+        </w:tc>
+      </w:tr>
+      <w:tr>
+        <w:tc>
+          <w:tcPr>
+            <w:tcW w:w="2127" w:type="dxa"/>
+            <w:tcBorders>
+              <w:bottom w:val="single" w:sz="4" w:space="0" w:color="auto"/>
+            </w:tcBorders>
+            <w:shd w:val="clear" w:color="auto" w:fill="B8CCE4" w:themeFill="accent1" w:themeFillTint="66"/>
+          </w:tcPr>
+          <w:p>
+            <w:pPr>
+              <w:jc w:val="center"/>
+            </w:pPr>
+            <w:r>
+              <w:t>Immed</w:t>
+            </w:r>
+            <w:r>
+              <w:rPr>
+                <w:vertAlign w:val="subscript"/>
+              </w:rPr>
+              <w:t>15</w:t>
+            </w:r>
+          </w:p>
+        </w:tc>
+        <w:tc>
+          <w:tcPr>
+            <w:tcW w:w="995" w:type="dxa"/>
+            <w:tcBorders>
+              <w:bottom w:val="single" w:sz="4" w:space="0" w:color="auto"/>
+            </w:tcBorders>
+            <w:shd w:val="clear" w:color="auto" w:fill="FABF8F" w:themeFill="accent6" w:themeFillTint="99"/>
+          </w:tcPr>
+          <w:p>
+            <w:pPr>
+              <w:jc w:val="center"/>
+            </w:pPr>
+            <w:r>
+              <w:t>0</w:t>
+            </w:r>
+            <w:r>
+              <w:rPr>
+                <w:vertAlign w:val="subscript"/>
+              </w:rPr>
+              <w:t>5</w:t>
+            </w:r>
+          </w:p>
+        </w:tc>
+        <w:tc>
+          <w:tcPr>
+            <w:tcW w:w="999" w:type="dxa"/>
+            <w:tcBorders>
+              <w:bottom w:val="single" w:sz="4" w:space="0" w:color="auto"/>
+            </w:tcBorders>
+            <w:shd w:val="clear" w:color="auto" w:fill="FABF8F" w:themeFill="accent6" w:themeFillTint="99"/>
+          </w:tcPr>
+          <w:p>
+            <w:pPr>
+              <w:jc w:val="center"/>
+            </w:pPr>
+            <w:r>
+              <w:t>Ra</w:t>
+            </w:r>
+            <w:r>
+              <w:rPr>
+                <w:vertAlign w:val="subscript"/>
+              </w:rPr>
+              <w:t>5</w:t>
+            </w:r>
+          </w:p>
+        </w:tc>
+        <w:tc>
+          <w:tcPr>
+            <w:tcW w:w="850" w:type="dxa"/>
+            <w:tcBorders>
+              <w:bottom w:val="single" w:sz="4" w:space="0" w:color="auto"/>
+            </w:tcBorders>
+            <w:shd w:val="clear" w:color="auto" w:fill="FFFF99"/>
+          </w:tcPr>
+          <w:p>
+            <w:pPr>
+              <w:jc w:val="center"/>
+            </w:pPr>
+            <w:r>
+              <w:t>3E</w:t>
+            </w:r>
+            <w:r>
+              <w:rPr>
+                <w:vertAlign w:val="subscript"/>
+              </w:rPr>
+              <w:t>7</w:t>
+            </w:r>
+          </w:p>
+        </w:tc>
+        <w:tc>
+          <w:tcPr>
+            <w:tcW w:w="1132" w:type="dxa"/>
+            <w:tcBorders>
+              <w:bottom w:val="single" w:sz="4" w:space="0" w:color="auto"/>
+            </w:tcBorders>
+            <w:shd w:val="clear" w:color="auto" w:fill="D6E3BC" w:themeFill="accent3" w:themeFillTint="66"/>
+          </w:tcPr>
+          <w:p>
+            <w:r>
+              <w:t>JMPI</w:t>
+            </w:r>
+          </w:p>
+        </w:tc>
+      </w:tr>
+    </w:tbl>
+    <w:p/>
+    <w:p>
+      <w:bookmarkStart w:id="53" w:name="_Toc406345386"/>
+      <w:r>
+        <w:rPr>
+          <w:rStyle w:val="Heading3Char"/>
+        </w:rPr>
+        <w:t>Operation</w:t>
+      </w:r>
+      <w:bookmarkEnd w:id="53"/>
+      <w:r>
+        <w:t>:</w:t>
+      </w:r>
+    </w:p>
+    <w:p>
+      <w:pPr>
+        <w:pStyle w:val="Heading4"/>
+      </w:pPr>
+      <w:r>
+        <w:t>Memory Indexed Indirect Form</w:t>
+      </w:r>
+    </w:p>
+    <w:p>
+      <w:r>
+        <w:t>PC = memory[address + Rn]</w:t>
+      </w:r>
+    </w:p>
+    <w:p>
+      <w:pPr>
+        <w:pStyle w:val="Heading4"/>
+      </w:pPr>
+      <w:r>
+        <w:t>Register Indirect with Displacement Form</w:t>
+      </w:r>
+    </w:p>
+    <w:p>
+      <w:r>
+        <w:t>PC = displacement + Rn</w:t>
+      </w:r>
+    </w:p>
+    <w:p>
+      <w:r>
+        <w:rPr>
+          <w:rStyle w:val="Heading4Char"/>
+        </w:rPr>
+        <w:t>Notes</w:t>
+      </w:r>
+      <w:r>
+        <w:t>:</w:t>
+      </w:r>
+    </w:p>
+    <w:p>
+      <w:pPr>
+        <w:spacing w:line="360" w:lineRule="auto"/>
+      </w:pPr>
+      <w:r>
+        <w:t xml:space="preserve">The address constant may be extended up to 64 bits with immediate prefix instructions. </w:t>
+      </w:r>
+    </w:p>
+    <w:p>
+      <w:pPr>
+        <w:spacing w:line="360" w:lineRule="auto"/>
+      </w:pPr>
+      <w:r>
+        <w:t>This instruction is an alternate mnemonic for the JAL / JALI instruction, where the target register is specified as zero.</w:t>
+      </w:r>
+    </w:p>
+    <w:p>
+      <w:pPr>
+        <w:rPr>
+          <w:rFonts w:asciiTheme="majorHAnsi" w:eastAsiaTheme="majorEastAsia" w:hAnsiTheme="majorHAnsi" w:cstheme="majorBidi"/>
+          <w:b/>
+          <w:bCs/>
+          <w:color w:val="4F81BD" w:themeColor="accent1"/>
+          <w:sz w:val="26"/>
+          <w:szCs w:val="26"/>
+        </w:rPr>
+      </w:pPr>
+      <w:bookmarkStart w:id="54" w:name="_Toc406345397"/>
+      <w:r>
+        <w:br w:type="page"/>
+      </w:r>
+    </w:p>
+    <w:p>
+      <w:pPr>
+        <w:pStyle w:val="Heading2"/>
+        <w:spacing w:before="0" w:line="360" w:lineRule="auto"/>
+      </w:pPr>
+      <w:r>
+        <w:lastRenderedPageBreak/>
+        <w:t>LB – Load Byte with Sign Extend</w:t>
+      </w:r>
+      <w:bookmarkEnd w:id="54"/>
+    </w:p>
+    <w:p>
+      <w:pPr>
+        <w:spacing w:after="0"/>
+      </w:pPr>
+      <w:r>
+        <w:t>LB Rt, d(Rn)</w:t>
+      </w:r>
+    </w:p>
+    <w:p>
+      <w:pPr>
+        <w:spacing w:after="0"/>
+      </w:pPr>
+      <w:r>
+        <w:t>LB Rt, d(Ra + Rb * scale)</w:t>
+      </w:r>
+    </w:p>
+    <w:p>
+      <w:pPr>
+        <w:spacing w:after="0"/>
+      </w:pPr>
+    </w:p>
+    <w:p>
+      <w:bookmarkStart w:id="55" w:name="_Toc406345398"/>
+      <w:r>
+        <w:rPr>
+          <w:rStyle w:val="Heading3Char"/>
+        </w:rPr>
+        <w:t>Instruction Formats</w:t>
+      </w:r>
+      <w:bookmarkEnd w:id="55"/>
       <w:r>
         <w:t>:</w:t>
       </w:r>
@@ -9632,265 +10819,251 @@
                 <w:sz w:val="20"/>
                 <w:szCs w:val="20"/>
               </w:rPr>
-              <w:t>4</w:t>
+              <w:t>40</w:t>
             </w:r>
             <w:r>
               <w:rPr>
                 <w:sz w:val="20"/>
                 <w:szCs w:val="20"/>
-              </w:rPr>
-              <w:t>0</w:t>
+                <w:vertAlign w:val="subscript"/>
+              </w:rPr>
+              <w:t>8</w:t>
             </w:r>
             <w:r>
               <w:rPr>
                 <w:sz w:val="20"/>
                 <w:szCs w:val="20"/>
-                <w:vertAlign w:val="subscript"/>
-              </w:rPr>
-              <w:t>8</w:t>
-            </w:r>
-            <w:r>
+              </w:rPr>
+              <w:t>h</w:t>
+            </w:r>
+          </w:p>
+        </w:tc>
+        <w:tc>
+          <w:tcPr>
+            <w:tcW w:w="2272" w:type="dxa"/>
+            <w:shd w:val="clear" w:color="auto" w:fill="E5B8B7" w:themeFill="accent2" w:themeFillTint="66"/>
+          </w:tcPr>
+          <w:p>
+            <w:pPr>
               <w:rPr>
                 <w:sz w:val="20"/>
                 <w:szCs w:val="20"/>
               </w:rPr>
-              <w:t>h</w:t>
-            </w:r>
-          </w:p>
-        </w:tc>
-        <w:tc>
-          <w:tcPr>
-            <w:tcW w:w="2272" w:type="dxa"/>
-            <w:shd w:val="clear" w:color="auto" w:fill="E5B8B7" w:themeFill="accent2" w:themeFillTint="66"/>
-          </w:tcPr>
-          <w:p>
-            <w:pPr>
+            </w:pPr>
+            <w:r>
               <w:rPr>
                 <w:sz w:val="20"/>
                 <w:szCs w:val="20"/>
               </w:rPr>
-            </w:pPr>
+              <w:t>L</w:t>
+            </w:r>
             <w:r>
               <w:rPr>
                 <w:sz w:val="20"/>
                 <w:szCs w:val="20"/>
               </w:rPr>
-              <w:t>L</w:t>
+              <w:t>B</w:t>
             </w:r>
             <w:r>
               <w:rPr>
                 <w:sz w:val="20"/>
                 <w:szCs w:val="20"/>
               </w:rPr>
-              <w:t>B</w:t>
+              <w:t xml:space="preserve"> Rt,d1</w:t>
             </w:r>
             <w:r>
               <w:rPr>
                 <w:sz w:val="20"/>
                 <w:szCs w:val="20"/>
               </w:rPr>
-              <w:t xml:space="preserve"> Rt,d1</w:t>
+              <w:t>5</w:t>
             </w:r>
             <w:r>
               <w:rPr>
                 <w:sz w:val="20"/>
                 <w:szCs w:val="20"/>
               </w:rPr>
-              <w:t>5</w:t>
-            </w:r>
-            <w:r>
+              <w:t>(Rn)</w:t>
+            </w:r>
+          </w:p>
+        </w:tc>
+      </w:tr>
+      <w:tr>
+        <w:tc>
+          <w:tcPr>
+            <w:tcW w:w="1481" w:type="dxa"/>
+            <w:shd w:val="clear" w:color="auto" w:fill="B8CCE4" w:themeFill="accent1" w:themeFillTint="66"/>
+          </w:tcPr>
+          <w:p>
+            <w:pPr>
+              <w:jc w:val="center"/>
               <w:rPr>
                 <w:sz w:val="20"/>
                 <w:szCs w:val="20"/>
               </w:rPr>
-              <w:t>(Rn)</w:t>
-            </w:r>
-          </w:p>
-        </w:tc>
-      </w:tr>
-      <w:tr>
-        <w:tc>
-          <w:tcPr>
-            <w:tcW w:w="1481" w:type="dxa"/>
-            <w:shd w:val="clear" w:color="auto" w:fill="B8CCE4" w:themeFill="accent1" w:themeFillTint="66"/>
-          </w:tcPr>
-          <w:p>
-            <w:pPr>
-              <w:jc w:val="center"/>
+            </w:pPr>
+            <w:r>
               <w:rPr>
                 <w:sz w:val="20"/>
                 <w:szCs w:val="20"/>
               </w:rPr>
-            </w:pPr>
+              <w:t>Offset</w:t>
+            </w:r>
             <w:r>
               <w:rPr>
                 <w:sz w:val="20"/>
                 <w:szCs w:val="20"/>
-              </w:rPr>
-              <w:t>Offset</w:t>
-            </w:r>
-            <w:r>
+                <w:vertAlign w:val="subscript"/>
+              </w:rPr>
+              <w:t>8</w:t>
+            </w:r>
+          </w:p>
+        </w:tc>
+        <w:tc>
+          <w:tcPr>
+            <w:tcW w:w="459" w:type="dxa"/>
+          </w:tcPr>
+          <w:p>
+            <w:pPr>
+              <w:jc w:val="center"/>
               <w:rPr>
                 <w:sz w:val="20"/>
                 <w:szCs w:val="20"/>
-                <w:vertAlign w:val="subscript"/>
-              </w:rPr>
-              <w:t>8</w:t>
-            </w:r>
-          </w:p>
-        </w:tc>
-        <w:tc>
-          <w:tcPr>
-            <w:tcW w:w="459" w:type="dxa"/>
-          </w:tcPr>
-          <w:p>
-            <w:pPr>
-              <w:jc w:val="center"/>
+              </w:rPr>
+            </w:pPr>
+            <w:r>
               <w:rPr>
                 <w:sz w:val="20"/>
                 <w:szCs w:val="20"/>
               </w:rPr>
-            </w:pPr>
+              <w:t>Sc</w:t>
+            </w:r>
             <w:r>
               <w:rPr>
                 <w:sz w:val="20"/>
                 <w:szCs w:val="20"/>
-              </w:rPr>
-              <w:t>Sc</w:t>
-            </w:r>
-            <w:r>
+                <w:vertAlign w:val="subscript"/>
+              </w:rPr>
+              <w:t>2</w:t>
+            </w:r>
+          </w:p>
+        </w:tc>
+        <w:tc>
+          <w:tcPr>
+            <w:tcW w:w="928" w:type="dxa"/>
+            <w:shd w:val="clear" w:color="auto" w:fill="FABF8F" w:themeFill="accent6" w:themeFillTint="99"/>
+          </w:tcPr>
+          <w:p>
+            <w:pPr>
+              <w:jc w:val="center"/>
               <w:rPr>
                 <w:sz w:val="20"/>
                 <w:szCs w:val="20"/>
-                <w:vertAlign w:val="subscript"/>
-              </w:rPr>
-              <w:t>2</w:t>
-            </w:r>
-          </w:p>
-        </w:tc>
-        <w:tc>
-          <w:tcPr>
-            <w:tcW w:w="928" w:type="dxa"/>
-            <w:shd w:val="clear" w:color="auto" w:fill="FABF8F" w:themeFill="accent6" w:themeFillTint="99"/>
-          </w:tcPr>
-          <w:p>
-            <w:pPr>
-              <w:jc w:val="center"/>
+              </w:rPr>
+            </w:pPr>
+            <w:r>
               <w:rPr>
                 <w:sz w:val="20"/>
                 <w:szCs w:val="20"/>
               </w:rPr>
-            </w:pPr>
+              <w:t>R</w:t>
+            </w:r>
             <w:r>
               <w:rPr>
                 <w:sz w:val="20"/>
                 <w:szCs w:val="20"/>
               </w:rPr>
-              <w:t>R</w:t>
+              <w:t>b</w:t>
             </w:r>
             <w:r>
               <w:rPr>
                 <w:sz w:val="20"/>
                 <w:szCs w:val="20"/>
-              </w:rPr>
-              <w:t>b</w:t>
-            </w:r>
-            <w:r>
+                <w:vertAlign w:val="subscript"/>
+              </w:rPr>
+              <w:t>5</w:t>
+            </w:r>
+          </w:p>
+        </w:tc>
+        <w:tc>
+          <w:tcPr>
+            <w:tcW w:w="1048" w:type="dxa"/>
+            <w:shd w:val="clear" w:color="auto" w:fill="FABF8F" w:themeFill="accent6" w:themeFillTint="99"/>
+          </w:tcPr>
+          <w:p>
+            <w:pPr>
+              <w:jc w:val="center"/>
               <w:rPr>
                 <w:sz w:val="20"/>
                 <w:szCs w:val="20"/>
-                <w:vertAlign w:val="subscript"/>
-              </w:rPr>
-              <w:t>5</w:t>
-            </w:r>
-          </w:p>
-        </w:tc>
-        <w:tc>
-          <w:tcPr>
-            <w:tcW w:w="1048" w:type="dxa"/>
-            <w:shd w:val="clear" w:color="auto" w:fill="FABF8F" w:themeFill="accent6" w:themeFillTint="99"/>
-          </w:tcPr>
-          <w:p>
-            <w:pPr>
-              <w:jc w:val="center"/>
+              </w:rPr>
+            </w:pPr>
+            <w:r>
               <w:rPr>
                 <w:sz w:val="20"/>
                 <w:szCs w:val="20"/>
               </w:rPr>
-            </w:pPr>
+              <w:t>Rt</w:t>
+            </w:r>
             <w:r>
               <w:rPr>
                 <w:sz w:val="20"/>
                 <w:szCs w:val="20"/>
-              </w:rPr>
-              <w:t>Rt</w:t>
-            </w:r>
-            <w:r>
+                <w:vertAlign w:val="subscript"/>
+              </w:rPr>
+              <w:t>5</w:t>
+            </w:r>
+          </w:p>
+        </w:tc>
+        <w:tc>
+          <w:tcPr>
+            <w:tcW w:w="995" w:type="dxa"/>
+            <w:shd w:val="clear" w:color="auto" w:fill="FABF8F" w:themeFill="accent6" w:themeFillTint="99"/>
+          </w:tcPr>
+          <w:p>
+            <w:pPr>
+              <w:jc w:val="center"/>
               <w:rPr>
                 <w:sz w:val="20"/>
                 <w:szCs w:val="20"/>
-                <w:vertAlign w:val="subscript"/>
-              </w:rPr>
-              <w:t>5</w:t>
-            </w:r>
-          </w:p>
-        </w:tc>
-        <w:tc>
-          <w:tcPr>
-            <w:tcW w:w="995" w:type="dxa"/>
-            <w:shd w:val="clear" w:color="auto" w:fill="FABF8F" w:themeFill="accent6" w:themeFillTint="99"/>
-          </w:tcPr>
-          <w:p>
-            <w:pPr>
-              <w:jc w:val="center"/>
+              </w:rPr>
+            </w:pPr>
+            <w:r>
               <w:rPr>
                 <w:sz w:val="20"/>
                 <w:szCs w:val="20"/>
               </w:rPr>
-            </w:pPr>
+              <w:t>Ra</w:t>
+            </w:r>
             <w:r>
               <w:rPr>
                 <w:sz w:val="20"/>
                 <w:szCs w:val="20"/>
-              </w:rPr>
-              <w:t>Ra</w:t>
-            </w:r>
-            <w:r>
+                <w:vertAlign w:val="subscript"/>
+              </w:rPr>
+              <w:t>5</w:t>
+            </w:r>
+          </w:p>
+        </w:tc>
+        <w:tc>
+          <w:tcPr>
+            <w:tcW w:w="1236" w:type="dxa"/>
+            <w:shd w:val="clear" w:color="auto" w:fill="FFFF66"/>
+          </w:tcPr>
+          <w:p>
+            <w:pPr>
+              <w:jc w:val="center"/>
               <w:rPr>
                 <w:sz w:val="20"/>
                 <w:szCs w:val="20"/>
-                <w:vertAlign w:val="subscript"/>
-              </w:rPr>
-              <w:t>5</w:t>
-            </w:r>
-          </w:p>
-        </w:tc>
-        <w:tc>
-          <w:tcPr>
-            <w:tcW w:w="1236" w:type="dxa"/>
-            <w:shd w:val="clear" w:color="auto" w:fill="FFFF66"/>
-          </w:tcPr>
-          <w:p>
-            <w:pPr>
-              <w:jc w:val="center"/>
+              </w:rPr>
+            </w:pPr>
+            <w:r>
               <w:rPr>
                 <w:sz w:val="20"/>
                 <w:szCs w:val="20"/>
               </w:rPr>
-            </w:pPr>
-            <w:r>
-              <w:rPr>
-                <w:sz w:val="20"/>
-                <w:szCs w:val="20"/>
-              </w:rPr>
-              <w:t>4</w:t>
-            </w:r>
-            <w:r>
-              <w:rPr>
-                <w:sz w:val="20"/>
-                <w:szCs w:val="20"/>
-              </w:rPr>
-              <w:t>8</w:t>
+              <w:t>48</w:t>
             </w:r>
             <w:r>
               <w:rPr>
@@ -9962,14 +11135,14 @@
     </w:tbl>
     <w:p/>
     <w:p>
-      <w:bookmarkStart w:id="48" w:name="_Toc406345399"/>
+      <w:bookmarkStart w:id="56" w:name="_Toc406345399"/>
       <w:r>
         <w:rPr>
           <w:rStyle w:val="Heading3Char"/>
         </w:rPr>
         <w:t>Operation</w:t>
       </w:r>
-      <w:bookmarkEnd w:id="48"/>
+      <w:bookmarkEnd w:id="56"/>
       <w:r>
         <w:t>:</w:t>
       </w:r>
@@ -10232,16 +11405,525 @@
       </w:pPr>
       <w:r>
         <w:lastRenderedPageBreak/>
-        <w:t>RT</w:t>
-      </w:r>
-      <w:r>
-        <w:t>I</w:t>
-      </w:r>
-      <w:r>
-        <w:t xml:space="preserve"> – Return from </w:t>
-      </w:r>
-      <w:r>
-        <w:t>Interrupt</w:t>
+        <w:t>RTI – Return from Interrupt</w:t>
+      </w:r>
+    </w:p>
+    <w:p>
+      <w:pPr>
+        <w:ind w:left="720"/>
+      </w:pPr>
+      <w:r>
+        <w:t xml:space="preserve">This instruction returns the processor from kernel mode into the mode prior. The program counter is loaded with the value in the IPC register. </w:t>
+      </w:r>
+      <w:r>
+        <w:br w:type="page"/>
+      </w:r>
+    </w:p>
+    <w:p>
+      <w:pPr>
+        <w:pStyle w:val="Heading2"/>
+        <w:spacing w:before="0" w:line="360" w:lineRule="auto"/>
+      </w:pPr>
+      <w:r>
+        <w:lastRenderedPageBreak/>
+        <w:t>RTL – Return From Leaf Subroutine</w:t>
+      </w:r>
+    </w:p>
+    <w:p>
+      <w:pPr>
+        <w:spacing w:after="0"/>
+      </w:pPr>
+      <w:r>
+        <w:t>RTL #i15</w:t>
+      </w:r>
+    </w:p>
+    <w:p>
+      <w:pPr>
+        <w:spacing w:after="0"/>
+      </w:pPr>
+    </w:p>
+    <w:p>
+      <w:r>
+        <w:rPr>
+          <w:rStyle w:val="Heading3Char"/>
+        </w:rPr>
+        <w:t>Instruction Formats</w:t>
+      </w:r>
+      <w:r>
+        <w:t>:</w:t>
+      </w:r>
+    </w:p>
+    <w:tbl>
+      <w:tblPr>
+        <w:tblStyle w:val="TableGrid"/>
+        <w:tblW w:w="6103" w:type="dxa"/>
+        <w:tblInd w:w="2055" w:type="dxa"/>
+        <w:tblLayout w:type="fixed"/>
+        <w:tblLook w:val="04A0" w:firstRow="1" w:lastRow="0" w:firstColumn="1" w:lastColumn="0" w:noHBand="0" w:noVBand="1"/>
+      </w:tblPr>
+      <w:tblGrid>
+        <w:gridCol w:w="2127"/>
+        <w:gridCol w:w="995"/>
+        <w:gridCol w:w="999"/>
+        <w:gridCol w:w="850"/>
+        <w:gridCol w:w="1132"/>
+      </w:tblGrid>
+      <w:tr>
+        <w:tc>
+          <w:tcPr>
+            <w:tcW w:w="2127" w:type="dxa"/>
+            <w:tcBorders>
+              <w:bottom w:val="single" w:sz="4" w:space="0" w:color="auto"/>
+            </w:tcBorders>
+            <w:shd w:val="clear" w:color="auto" w:fill="B8CCE4" w:themeFill="accent1" w:themeFillTint="66"/>
+          </w:tcPr>
+          <w:p>
+            <w:pPr>
+              <w:jc w:val="center"/>
+            </w:pPr>
+            <w:r>
+              <w:t>Immed</w:t>
+            </w:r>
+            <w:r>
+              <w:rPr>
+                <w:vertAlign w:val="subscript"/>
+              </w:rPr>
+              <w:t>15</w:t>
+            </w:r>
+          </w:p>
+        </w:tc>
+        <w:tc>
+          <w:tcPr>
+            <w:tcW w:w="995" w:type="dxa"/>
+            <w:tcBorders>
+              <w:bottom w:val="single" w:sz="4" w:space="0" w:color="auto"/>
+            </w:tcBorders>
+            <w:shd w:val="clear" w:color="auto" w:fill="FFFF99"/>
+          </w:tcPr>
+          <w:p>
+            <w:pPr>
+              <w:jc w:val="center"/>
+            </w:pPr>
+            <w:r>
+              <w:t>1F</w:t>
+            </w:r>
+            <w:r>
+              <w:rPr>
+                <w:vertAlign w:val="subscript"/>
+              </w:rPr>
+              <w:t>5</w:t>
+            </w:r>
+          </w:p>
+        </w:tc>
+        <w:tc>
+          <w:tcPr>
+            <w:tcW w:w="999" w:type="dxa"/>
+            <w:tcBorders>
+              <w:bottom w:val="single" w:sz="4" w:space="0" w:color="auto"/>
+            </w:tcBorders>
+            <w:shd w:val="clear" w:color="auto" w:fill="FFFF99"/>
+          </w:tcPr>
+          <w:p>
+            <w:pPr>
+              <w:jc w:val="center"/>
+            </w:pPr>
+            <w:r>
+              <w:t>1</w:t>
+            </w:r>
+            <w:r>
+              <w:t>E</w:t>
+            </w:r>
+            <w:r>
+              <w:rPr>
+                <w:vertAlign w:val="subscript"/>
+              </w:rPr>
+              <w:t>5</w:t>
+            </w:r>
+          </w:p>
+        </w:tc>
+        <w:tc>
+          <w:tcPr>
+            <w:tcW w:w="850" w:type="dxa"/>
+            <w:tcBorders>
+              <w:bottom w:val="single" w:sz="4" w:space="0" w:color="auto"/>
+            </w:tcBorders>
+            <w:shd w:val="clear" w:color="auto" w:fill="FFFF99"/>
+          </w:tcPr>
+          <w:p>
+            <w:pPr>
+              <w:jc w:val="center"/>
+            </w:pPr>
+            <w:r>
+              <w:t>37</w:t>
+            </w:r>
+            <w:r>
+              <w:rPr>
+                <w:vertAlign w:val="subscript"/>
+              </w:rPr>
+              <w:t>7</w:t>
+            </w:r>
+          </w:p>
+        </w:tc>
+        <w:tc>
+          <w:tcPr>
+            <w:tcW w:w="1132" w:type="dxa"/>
+            <w:tcBorders>
+              <w:bottom w:val="single" w:sz="4" w:space="0" w:color="auto"/>
+            </w:tcBorders>
+            <w:shd w:val="clear" w:color="auto" w:fill="D6E3BC" w:themeFill="accent3" w:themeFillTint="66"/>
+          </w:tcPr>
+          <w:p>
+            <w:r>
+              <w:t>RTL</w:t>
+            </w:r>
+          </w:p>
+        </w:tc>
+      </w:tr>
+    </w:tbl>
+    <w:p/>
+    <w:p>
+      <w:r>
+        <w:rPr>
+          <w:rStyle w:val="Heading3Char"/>
+        </w:rPr>
+        <w:t>Operation</w:t>
+      </w:r>
+      <w:r>
+        <w:t>:</w:t>
+      </w:r>
+    </w:p>
+    <w:p>
+      <w:pPr>
+        <w:spacing w:after="0"/>
+      </w:pPr>
+      <w:r>
+        <w:t>PC = LR</w:t>
+      </w:r>
+    </w:p>
+    <w:p>
+      <w:pPr>
+        <w:spacing w:after="0"/>
+      </w:pPr>
+      <w:r>
+        <w:t>SP = SP + Immediate</w:t>
+      </w:r>
+    </w:p>
+    <w:p>
+      <w:pPr>
+        <w:spacing w:after="0"/>
+      </w:pPr>
+    </w:p>
+    <w:p>
+      <w:r>
+        <w:rPr>
+          <w:rStyle w:val="Heading4Char"/>
+        </w:rPr>
+        <w:t>Notes</w:t>
+      </w:r>
+      <w:r>
+        <w:t>:</w:t>
+      </w:r>
+    </w:p>
+    <w:p>
+      <w:pPr>
+        <w:spacing w:line="360" w:lineRule="auto"/>
+      </w:pPr>
+      <w:r>
+        <w:t xml:space="preserve">This instruction is used to return from a </w:t>
+      </w:r>
+      <w:r>
+        <w:t xml:space="preserve">leaf </w:t>
+      </w:r>
+      <w:r>
+        <w:t>subroutine</w:t>
+      </w:r>
+      <w:r>
+        <w:t xml:space="preserve"> (A leaf subroutine does not call another routine)</w:t>
+      </w:r>
+      <w:r>
+        <w:t xml:space="preserve">. The link register is loaded into the program counter, then the stack pointer updated. The stack pointer may be adjusted in order to remove parameters from the stack. </w:t>
+      </w:r>
+      <w:r>
+        <w:t>This instruction differs from the RTS instruction in that it doesn’t pop the link register from the stack.</w:t>
+      </w:r>
+      <w:r>
+        <w:t xml:space="preserve"> As a result the immediate constant specified to adjust the stack pointer is eight less than would be used for the RTS instruction.</w:t>
+      </w:r>
+      <w:bookmarkStart w:id="57" w:name="_GoBack"/>
+      <w:bookmarkEnd w:id="57"/>
+    </w:p>
+    <w:p>
+      <w:pPr>
+        <w:ind w:left="720"/>
+      </w:pPr>
+    </w:p>
+    <w:p>
+      <w:pPr>
+        <w:rPr>
+          <w:rFonts w:asciiTheme="majorHAnsi" w:eastAsiaTheme="majorEastAsia" w:hAnsiTheme="majorHAnsi" w:cstheme="majorBidi"/>
+          <w:b/>
+          <w:bCs/>
+          <w:color w:val="4F81BD" w:themeColor="accent1"/>
+          <w:sz w:val="26"/>
+          <w:szCs w:val="26"/>
+        </w:rPr>
+      </w:pPr>
+      <w:bookmarkStart w:id="58" w:name="_Toc406345513"/>
+      <w:r>
+        <w:br w:type="page"/>
+      </w:r>
+    </w:p>
+    <w:p>
+      <w:pPr>
+        <w:pStyle w:val="Heading2"/>
+        <w:spacing w:before="0" w:line="360" w:lineRule="auto"/>
+      </w:pPr>
+      <w:r>
+        <w:lastRenderedPageBreak/>
+        <w:t>RTS – Return From Subroutine</w:t>
+      </w:r>
+      <w:bookmarkEnd w:id="58"/>
+    </w:p>
+    <w:p>
+      <w:pPr>
+        <w:spacing w:after="0"/>
+      </w:pPr>
+      <w:r>
+        <w:t>RTS #i15</w:t>
+      </w:r>
+    </w:p>
+    <w:p>
+      <w:pPr>
+        <w:spacing w:after="0"/>
+      </w:pPr>
+    </w:p>
+    <w:p>
+      <w:bookmarkStart w:id="59" w:name="_Toc406345514"/>
+      <w:r>
+        <w:rPr>
+          <w:rStyle w:val="Heading3Char"/>
+        </w:rPr>
+        <w:t>Instruction Formats</w:t>
+      </w:r>
+      <w:bookmarkEnd w:id="59"/>
+      <w:r>
+        <w:t>:</w:t>
+      </w:r>
+    </w:p>
+    <w:tbl>
+      <w:tblPr>
+        <w:tblStyle w:val="TableGrid"/>
+        <w:tblW w:w="6103" w:type="dxa"/>
+        <w:tblInd w:w="2055" w:type="dxa"/>
+        <w:tblLayout w:type="fixed"/>
+        <w:tblLook w:val="04A0" w:firstRow="1" w:lastRow="0" w:firstColumn="1" w:lastColumn="0" w:noHBand="0" w:noVBand="1"/>
+      </w:tblPr>
+      <w:tblGrid>
+        <w:gridCol w:w="2127"/>
+        <w:gridCol w:w="995"/>
+        <w:gridCol w:w="999"/>
+        <w:gridCol w:w="850"/>
+        <w:gridCol w:w="1132"/>
+      </w:tblGrid>
+      <w:tr>
+        <w:tc>
+          <w:tcPr>
+            <w:tcW w:w="2127" w:type="dxa"/>
+            <w:tcBorders>
+              <w:bottom w:val="single" w:sz="4" w:space="0" w:color="auto"/>
+            </w:tcBorders>
+            <w:shd w:val="clear" w:color="auto" w:fill="B8CCE4" w:themeFill="accent1" w:themeFillTint="66"/>
+          </w:tcPr>
+          <w:p>
+            <w:pPr>
+              <w:jc w:val="center"/>
+            </w:pPr>
+            <w:r>
+              <w:t>Immed</w:t>
+            </w:r>
+            <w:r>
+              <w:rPr>
+                <w:vertAlign w:val="subscript"/>
+              </w:rPr>
+              <w:t>15</w:t>
+            </w:r>
+          </w:p>
+        </w:tc>
+        <w:tc>
+          <w:tcPr>
+            <w:tcW w:w="995" w:type="dxa"/>
+            <w:tcBorders>
+              <w:bottom w:val="single" w:sz="4" w:space="0" w:color="auto"/>
+            </w:tcBorders>
+            <w:shd w:val="clear" w:color="auto" w:fill="FFFF99"/>
+          </w:tcPr>
+          <w:p>
+            <w:pPr>
+              <w:jc w:val="center"/>
+            </w:pPr>
+            <w:r>
+              <w:t>1F</w:t>
+            </w:r>
+            <w:r>
+              <w:rPr>
+                <w:vertAlign w:val="subscript"/>
+              </w:rPr>
+              <w:t>5</w:t>
+            </w:r>
+          </w:p>
+        </w:tc>
+        <w:tc>
+          <w:tcPr>
+            <w:tcW w:w="999" w:type="dxa"/>
+            <w:tcBorders>
+              <w:bottom w:val="single" w:sz="4" w:space="0" w:color="auto"/>
+            </w:tcBorders>
+            <w:shd w:val="clear" w:color="auto" w:fill="FFFF99"/>
+          </w:tcPr>
+          <w:p>
+            <w:pPr>
+              <w:jc w:val="center"/>
+            </w:pPr>
+            <w:r>
+              <w:t>1</w:t>
+            </w:r>
+            <w:r>
+              <w:t>E</w:t>
+            </w:r>
+            <w:r>
+              <w:rPr>
+                <w:vertAlign w:val="subscript"/>
+              </w:rPr>
+              <w:t>5</w:t>
+            </w:r>
+          </w:p>
+        </w:tc>
+        <w:tc>
+          <w:tcPr>
+            <w:tcW w:w="850" w:type="dxa"/>
+            <w:tcBorders>
+              <w:bottom w:val="single" w:sz="4" w:space="0" w:color="auto"/>
+            </w:tcBorders>
+            <w:shd w:val="clear" w:color="auto" w:fill="FFFF99"/>
+          </w:tcPr>
+          <w:p>
+            <w:pPr>
+              <w:jc w:val="center"/>
+            </w:pPr>
+            <w:r>
+              <w:t>3B</w:t>
+            </w:r>
+            <w:r>
+              <w:rPr>
+                <w:vertAlign w:val="subscript"/>
+              </w:rPr>
+              <w:t>7</w:t>
+            </w:r>
+          </w:p>
+        </w:tc>
+        <w:tc>
+          <w:tcPr>
+            <w:tcW w:w="1132" w:type="dxa"/>
+            <w:tcBorders>
+              <w:bottom w:val="single" w:sz="4" w:space="0" w:color="auto"/>
+            </w:tcBorders>
+            <w:shd w:val="clear" w:color="auto" w:fill="D6E3BC" w:themeFill="accent3" w:themeFillTint="66"/>
+          </w:tcPr>
+          <w:p>
+            <w:r>
+              <w:t>RTS</w:t>
+            </w:r>
+          </w:p>
+        </w:tc>
+      </w:tr>
+    </w:tbl>
+    <w:p/>
+    <w:p>
+      <w:bookmarkStart w:id="60" w:name="_Toc406345515"/>
+      <w:r>
+        <w:rPr>
+          <w:rStyle w:val="Heading3Char"/>
+        </w:rPr>
+        <w:t>Operation</w:t>
+      </w:r>
+      <w:bookmarkEnd w:id="60"/>
+      <w:r>
+        <w:t>:</w:t>
+      </w:r>
+    </w:p>
+    <w:p>
+      <w:pPr>
+        <w:spacing w:after="0"/>
+      </w:pPr>
+      <w:r>
+        <w:t>LR = memory</w:t>
+      </w:r>
+      <w:r>
+        <w:rPr>
+          <w:vertAlign w:val="subscript"/>
+        </w:rPr>
+        <w:t>63</w:t>
+      </w:r>
+      <w:r>
+        <w:rPr>
+          <w:vertAlign w:val="subscript"/>
+        </w:rPr>
+        <w:t>..2</w:t>
+      </w:r>
+      <w:r>
+        <w:t>[SP]</w:t>
+      </w:r>
+    </w:p>
+    <w:p>
+      <w:pPr>
+        <w:spacing w:after="0"/>
+      </w:pPr>
+      <w:r>
+        <w:t xml:space="preserve">PC = </w:t>
+      </w:r>
+      <w:r>
+        <w:t>LR</w:t>
+      </w:r>
+    </w:p>
+    <w:p>
+      <w:pPr>
+        <w:spacing w:after="0"/>
+      </w:pPr>
+      <w:r>
+        <w:t>SP = SP + Immediate</w:t>
+      </w:r>
+    </w:p>
+    <w:p>
+      <w:pPr>
+        <w:spacing w:after="0"/>
+      </w:pPr>
+    </w:p>
+    <w:p>
+      <w:r>
+        <w:rPr>
+          <w:rStyle w:val="Heading4Char"/>
+        </w:rPr>
+        <w:t>Notes</w:t>
+      </w:r>
+      <w:r>
+        <w:t>:</w:t>
+      </w:r>
+    </w:p>
+    <w:p>
+      <w:pPr>
+        <w:spacing w:line="360" w:lineRule="auto"/>
+      </w:pPr>
+      <w:r>
+        <w:t xml:space="preserve">This instruction is used to return from a subroutine. The link register is popped from the stack </w:t>
+      </w:r>
+      <w:r>
+        <w:t xml:space="preserve">and loaded into the program counter, </w:t>
+      </w:r>
+      <w:r>
+        <w:t xml:space="preserve">then the stack pointer updated. The stack pointer may be adjusted in order to remove parameters from the stack. </w:t>
+      </w:r>
+      <w:r>
+        <w:t xml:space="preserve"> In assembler code if an immediate value is specified it must include eight bytes for popping the link register. By default the immediate value is set to eight.</w:t>
       </w:r>
     </w:p>
     <w:p>
@@ -10256,24 +11938,6 @@
           <w:szCs w:val="26"/>
         </w:rPr>
       </w:pPr>
-      <w:r>
-        <w:t xml:space="preserve">This instruction returns the processor from </w:t>
-      </w:r>
-      <w:r>
-        <w:t>kernel</w:t>
-      </w:r>
-      <w:r>
-        <w:t xml:space="preserve"> mode into the mode prior. The program counter is loaded with the value in the </w:t>
-      </w:r>
-      <w:r>
-        <w:t>I</w:t>
-      </w:r>
-      <w:r>
-        <w:t xml:space="preserve">PC register. </w:t>
-      </w:r>
-      <w:r>
-        <w:br w:type="page"/>
-      </w:r>
     </w:p>
     <w:p>
       <w:pPr>
@@ -10293,13 +11957,7 @@
         <w:pStyle w:val="Heading2"/>
       </w:pPr>
       <w:r>
-        <w:t>STP</w:t>
-      </w:r>
-      <w:r>
-        <w:t xml:space="preserve"> – </w:t>
-      </w:r>
-      <w:r>
-        <w:t>Stop Processor</w:t>
+        <w:t>STP – Stop Processor</w:t>
       </w:r>
     </w:p>
     <w:p>
@@ -10307,10 +11965,7 @@
         <w:ind w:left="720"/>
       </w:pPr>
       <w:r>
-        <w:t xml:space="preserve">This instruction </w:t>
-      </w:r>
-      <w:r>
-        <w:t>stops the processor placing it in low power mode by stopping the processor clock. The clock rate register is loaded with zero. The processor may begin processing again once a non-maskable interrupt occurs or a reset occurs.</w:t>
+        <w:t>This instruction stops the processor placing it in low power mode by stopping the processor clock. The clock rate register is loaded with zero. The processor may begin processing again once a non-maskable interrupt occurs or a reset occurs.</w:t>
       </w:r>
       <w:r>
         <w:br w:type="page"/>
@@ -23835,14 +25490,14 @@
             <w:tcBorders>
               <w:bottom w:val="single" w:sz="4" w:space="0" w:color="auto"/>
             </w:tcBorders>
-            <w:shd w:val="clear" w:color="auto" w:fill="FABF8F" w:themeFill="accent6" w:themeFillTint="99"/>
-          </w:tcPr>
-          <w:p>
-            <w:pPr>
-              <w:jc w:val="center"/>
-            </w:pPr>
-            <w:r>
-              <w:t>Rt</w:t>
+            <w:shd w:val="clear" w:color="auto" w:fill="FFFF99"/>
+          </w:tcPr>
+          <w:p>
+            <w:pPr>
+              <w:jc w:val="center"/>
+            </w:pPr>
+            <w:r>
+              <w:t>1F</w:t>
             </w:r>
             <w:r>
               <w:rPr>
@@ -23858,14 +25513,17 @@
             <w:tcBorders>
               <w:bottom w:val="single" w:sz="4" w:space="0" w:color="auto"/>
             </w:tcBorders>
-            <w:shd w:val="clear" w:color="auto" w:fill="FABF8F" w:themeFill="accent6" w:themeFillTint="99"/>
-          </w:tcPr>
-          <w:p>
-            <w:pPr>
-              <w:jc w:val="center"/>
-            </w:pPr>
-            <w:r>
-              <w:t>1F</w:t>
+            <w:shd w:val="clear" w:color="auto" w:fill="FFFF99"/>
+          </w:tcPr>
+          <w:p>
+            <w:pPr>
+              <w:jc w:val="center"/>
+            </w:pPr>
+            <w:r>
+              <w:t>1</w:t>
+            </w:r>
+            <w:r>
+              <w:t>E</w:t>
             </w:r>
             <w:r>
               <w:rPr>
@@ -23888,7 +25546,7 @@
               <w:jc w:val="center"/>
             </w:pPr>
             <w:r>
-              <w:t>3B</w:t>
+              <w:t>37</w:t>
             </w:r>
             <w:r>
               <w:rPr>
@@ -23908,7 +25566,7 @@
           </w:tcPr>
           <w:p>
             <w:r>
-              <w:t>RTS</w:t>
+              <w:t>RTL</w:t>
             </w:r>
           </w:p>
         </w:tc>
@@ -23945,6 +25603,119 @@
             <w:tcBorders>
               <w:bottom w:val="single" w:sz="4" w:space="0" w:color="auto"/>
             </w:tcBorders>
+            <w:shd w:val="clear" w:color="auto" w:fill="FFFF99"/>
+          </w:tcPr>
+          <w:p>
+            <w:pPr>
+              <w:jc w:val="center"/>
+            </w:pPr>
+            <w:r>
+              <w:t>1F</w:t>
+            </w:r>
+            <w:r>
+              <w:rPr>
+                <w:vertAlign w:val="subscript"/>
+              </w:rPr>
+              <w:t>5</w:t>
+            </w:r>
+          </w:p>
+        </w:tc>
+        <w:tc>
+          <w:tcPr>
+            <w:tcW w:w="999" w:type="dxa"/>
+            <w:tcBorders>
+              <w:bottom w:val="single" w:sz="4" w:space="0" w:color="auto"/>
+            </w:tcBorders>
+            <w:shd w:val="clear" w:color="auto" w:fill="FFFF99"/>
+          </w:tcPr>
+          <w:p>
+            <w:pPr>
+              <w:jc w:val="center"/>
+            </w:pPr>
+            <w:r>
+              <w:t>1</w:t>
+            </w:r>
+            <w:r>
+              <w:t>E</w:t>
+            </w:r>
+            <w:r>
+              <w:rPr>
+                <w:vertAlign w:val="subscript"/>
+              </w:rPr>
+              <w:t>5</w:t>
+            </w:r>
+          </w:p>
+        </w:tc>
+        <w:tc>
+          <w:tcPr>
+            <w:tcW w:w="850" w:type="dxa"/>
+            <w:tcBorders>
+              <w:bottom w:val="single" w:sz="4" w:space="0" w:color="auto"/>
+            </w:tcBorders>
+            <w:shd w:val="clear" w:color="auto" w:fill="FFFF99"/>
+          </w:tcPr>
+          <w:p>
+            <w:pPr>
+              <w:jc w:val="center"/>
+            </w:pPr>
+            <w:r>
+              <w:t>3B</w:t>
+            </w:r>
+            <w:r>
+              <w:rPr>
+                <w:vertAlign w:val="subscript"/>
+              </w:rPr>
+              <w:t>7</w:t>
+            </w:r>
+          </w:p>
+        </w:tc>
+        <w:tc>
+          <w:tcPr>
+            <w:tcW w:w="1132" w:type="dxa"/>
+            <w:tcBorders>
+              <w:bottom w:val="single" w:sz="4" w:space="0" w:color="auto"/>
+            </w:tcBorders>
+            <w:shd w:val="clear" w:color="auto" w:fill="D6E3BC" w:themeFill="accent3" w:themeFillTint="66"/>
+          </w:tcPr>
+          <w:p>
+            <w:r>
+              <w:t>RTS</w:t>
+            </w:r>
+          </w:p>
+        </w:tc>
+      </w:tr>
+      <w:tr>
+        <w:tc>
+          <w:tcPr>
+            <w:tcW w:w="2127" w:type="dxa"/>
+            <w:gridSpan w:val="3"/>
+            <w:tcBorders>
+              <w:bottom w:val="single" w:sz="4" w:space="0" w:color="auto"/>
+            </w:tcBorders>
+            <w:shd w:val="clear" w:color="auto" w:fill="B8CCE4" w:themeFill="accent1" w:themeFillTint="66"/>
+          </w:tcPr>
+          <w:p>
+            <w:pPr>
+              <w:jc w:val="center"/>
+            </w:pPr>
+            <w:r>
+              <w:t>Immed</w:t>
+            </w:r>
+            <w:r>
+              <w:rPr>
+                <w:vertAlign w:val="subscript"/>
+              </w:rPr>
+              <w:t>15</w:t>
+            </w:r>
+          </w:p>
+        </w:tc>
+        <w:tc>
+          <w:tcPr>
+            <w:tcW w:w="995" w:type="dxa"/>
+            <w:gridSpan w:val="2"/>
+            <w:tcBorders>
+              <w:bottom w:val="single" w:sz="4" w:space="0" w:color="auto"/>
+            </w:tcBorders>
             <w:shd w:val="clear" w:color="auto" w:fill="FABF8F" w:themeFill="accent6" w:themeFillTint="99"/>
           </w:tcPr>
           <w:p>
@@ -24019,6 +25790,116 @@
           <w:p>
             <w:r>
               <w:t>JAL</w:t>
+            </w:r>
+          </w:p>
+        </w:tc>
+      </w:tr>
+      <w:tr>
+        <w:tc>
+          <w:tcPr>
+            <w:tcW w:w="2127" w:type="dxa"/>
+            <w:gridSpan w:val="3"/>
+            <w:tcBorders>
+              <w:bottom w:val="single" w:sz="4" w:space="0" w:color="auto"/>
+            </w:tcBorders>
+            <w:shd w:val="clear" w:color="auto" w:fill="B8CCE4" w:themeFill="accent1" w:themeFillTint="66"/>
+          </w:tcPr>
+          <w:p>
+            <w:pPr>
+              <w:jc w:val="center"/>
+            </w:pPr>
+            <w:r>
+              <w:t>Immed</w:t>
+            </w:r>
+            <w:r>
+              <w:rPr>
+                <w:vertAlign w:val="subscript"/>
+              </w:rPr>
+              <w:t>15</w:t>
+            </w:r>
+          </w:p>
+        </w:tc>
+        <w:tc>
+          <w:tcPr>
+            <w:tcW w:w="995" w:type="dxa"/>
+            <w:gridSpan w:val="2"/>
+            <w:tcBorders>
+              <w:bottom w:val="single" w:sz="4" w:space="0" w:color="auto"/>
+            </w:tcBorders>
+            <w:shd w:val="clear" w:color="auto" w:fill="FABF8F" w:themeFill="accent6" w:themeFillTint="99"/>
+          </w:tcPr>
+          <w:p>
+            <w:pPr>
+              <w:jc w:val="center"/>
+            </w:pPr>
+            <w:r>
+              <w:t>Rt</w:t>
+            </w:r>
+            <w:r>
+              <w:rPr>
+                <w:vertAlign w:val="subscript"/>
+              </w:rPr>
+              <w:t>5</w:t>
+            </w:r>
+          </w:p>
+        </w:tc>
+        <w:tc>
+          <w:tcPr>
+            <w:tcW w:w="999" w:type="dxa"/>
+            <w:tcBorders>
+              <w:bottom w:val="single" w:sz="4" w:space="0" w:color="auto"/>
+            </w:tcBorders>
+            <w:shd w:val="clear" w:color="auto" w:fill="FABF8F" w:themeFill="accent6" w:themeFillTint="99"/>
+          </w:tcPr>
+          <w:p>
+            <w:pPr>
+              <w:jc w:val="center"/>
+            </w:pPr>
+            <w:r>
+              <w:t>Ra</w:t>
+            </w:r>
+            <w:r>
+              <w:rPr>
+                <w:vertAlign w:val="subscript"/>
+              </w:rPr>
+              <w:t>5</w:t>
+            </w:r>
+          </w:p>
+        </w:tc>
+        <w:tc>
+          <w:tcPr>
+            <w:tcW w:w="850" w:type="dxa"/>
+            <w:tcBorders>
+              <w:bottom w:val="single" w:sz="4" w:space="0" w:color="auto"/>
+            </w:tcBorders>
+            <w:shd w:val="clear" w:color="auto" w:fill="FFFF99"/>
+          </w:tcPr>
+          <w:p>
+            <w:pPr>
+              <w:jc w:val="center"/>
+            </w:pPr>
+            <w:r>
+              <w:t>3E</w:t>
+            </w:r>
+            <w:r>
+              <w:rPr>
+                <w:vertAlign w:val="subscript"/>
+              </w:rPr>
+              <w:t>7</w:t>
+            </w:r>
+          </w:p>
+        </w:tc>
+        <w:tc>
+          <w:tcPr>
+            <w:tcW w:w="1132" w:type="dxa"/>
+            <w:tcBorders>
+              <w:bottom w:val="single" w:sz="4" w:space="0" w:color="auto"/>
+            </w:tcBorders>
+            <w:shd w:val="clear" w:color="auto" w:fill="D6E3BC" w:themeFill="accent3" w:themeFillTint="66"/>
+          </w:tcPr>
+          <w:p>
+            <w:r>
+              <w:t>JALI</w:t>
             </w:r>
           </w:p>
         </w:tc>
@@ -26372,14 +28253,14 @@
             <w:tcBorders>
               <w:bottom w:val="single" w:sz="4" w:space="0" w:color="auto"/>
             </w:tcBorders>
-            <w:shd w:val="clear" w:color="auto" w:fill="D9D9D9" w:themeFill="background1" w:themeFillShade="D9"/>
-          </w:tcPr>
-          <w:p>
-            <w:pPr>
-              <w:jc w:val="center"/>
-            </w:pPr>
-            <w:r>
-              <w:t>~</w:t>
+            <w:shd w:val="clear" w:color="auto" w:fill="FFFF99"/>
+          </w:tcPr>
+          <w:p>
+            <w:pPr>
+              <w:jc w:val="center"/>
+            </w:pPr>
+            <w:r>
+              <w:t>8</w:t>
             </w:r>
             <w:r>
               <w:rPr>
@@ -26402,30 +28283,36 @@
               <w:jc w:val="center"/>
             </w:pPr>
             <w:r>
+              <w:t>Rt</w:t>
+            </w:r>
+            <w:r>
+              <w:rPr>
+                <w:vertAlign w:val="subscript"/>
+              </w:rPr>
+              <w:t>5</w:t>
+            </w:r>
+          </w:p>
+        </w:tc>
+        <w:tc>
+          <w:tcPr>
+            <w:tcW w:w="985" w:type="dxa"/>
+            <w:tcBorders>
+              <w:bottom w:val="single" w:sz="4" w:space="0" w:color="auto"/>
+            </w:tcBorders>
+            <w:shd w:val="clear" w:color="auto" w:fill="FFFF99"/>
+          </w:tcPr>
+          <w:p>
+            <w:pPr>
+              <w:jc w:val="center"/>
+            </w:pPr>
+            <w:r>
               <w:t>1E</w:t>
             </w:r>
             <w:r>
               <w:rPr>
                 <w:vertAlign w:val="subscript"/>
               </w:rPr>
-              <w:t>5</w:t>
-            </w:r>
-          </w:p>
-        </w:tc>
-        <w:tc>
-          <w:tcPr>
-            <w:tcW w:w="985" w:type="dxa"/>
-            <w:tcBorders>
-              <w:bottom w:val="single" w:sz="4" w:space="0" w:color="auto"/>
-            </w:tcBorders>
-            <w:shd w:val="clear" w:color="auto" w:fill="FABF8F" w:themeFill="accent6" w:themeFillTint="99"/>
-          </w:tcPr>
-          <w:p>
-            <w:pPr>
-              <w:jc w:val="center"/>
-            </w:pPr>
-            <w:r>
-              <w:t>Rt</w:t>
+              <w:t xml:space="preserve"> </w:t>
             </w:r>
             <w:r>
               <w:rPr>
@@ -28440,10 +30327,7 @@
       </w:r>
       <w:r>
         <w:tab/>
-        <w:t>update_pc(xpc + {imm,2'b00});</w:t>
-      </w:r>
-      <w:r>
-        <w:t xml:space="preserve">   // This uses a “full” immediate value</w:t>
+        <w:t>update_pc(xpc + {imm,2'b00});   // This uses a “full” immediate value</w:t>
       </w:r>
     </w:p>
     <w:p>
@@ -29838,7 +31722,7 @@
         <w:tc>
           <w:tcPr>
             <w:tcW w:w="794" w:type="dxa"/>
-            <w:shd w:val="clear" w:color="auto" w:fill="auto"/>
+            <w:shd w:val="clear" w:color="auto" w:fill="D6E3BC" w:themeFill="accent3" w:themeFillTint="66"/>
           </w:tcPr>
           <w:p>
             <w:pPr>
@@ -29847,6 +31731,13 @@
                 <w:szCs w:val="14"/>
               </w:rPr>
             </w:pPr>
+            <w:r>
+              <w:rPr>
+                <w:sz w:val="14"/>
+                <w:szCs w:val="14"/>
+              </w:rPr>
+              <w:t>RTL</w:t>
+            </w:r>
           </w:p>
         </w:tc>
         <w:tc>
@@ -29994,7 +31885,7 @@
         <w:tc>
           <w:tcPr>
             <w:tcW w:w="794" w:type="dxa"/>
-            <w:shd w:val="clear" w:color="auto" w:fill="auto"/>
+            <w:shd w:val="clear" w:color="auto" w:fill="D6E3BC" w:themeFill="accent3" w:themeFillTint="66"/>
           </w:tcPr>
           <w:p>
             <w:pPr>
@@ -30003,6 +31894,13 @@
                 <w:szCs w:val="14"/>
               </w:rPr>
             </w:pPr>
+            <w:r>
+              <w:rPr>
+                <w:sz w:val="14"/>
+                <w:szCs w:val="14"/>
+              </w:rPr>
+              <w:t>JALI</w:t>
+            </w:r>
           </w:p>
         </w:tc>
         <w:tc>
@@ -34002,7 +35900,7 @@
             <w:bCs/>
             <w:noProof/>
           </w:rPr>
-          <w:t>20</w:t>
+          <w:t>29</w:t>
         </w:r>
         <w:r>
           <w:rPr>
@@ -35195,7 +37093,7 @@
 </file>
 
 <file path=customXml/itemProps1.xml><?xml version="1.0" encoding="utf-8"?>
-<ds:datastoreItem xmlns:ds="http://schemas.openxmlformats.org/officeDocument/2006/customXml" ds:itemID="{7811D5AE-F8F8-4D40-9E52-4BA94AD5873D}">
+<ds:datastoreItem xmlns:ds="http://schemas.openxmlformats.org/officeDocument/2006/customXml" ds:itemID="{C15F0D5A-A5C0-4199-AA26-D8A1F3BEDF71}">
   <ds:schemaRefs>
     <ds:schemaRef ds:uri="http://schemas.openxmlformats.org/officeDocument/2006/bibliography"/>
   </ds:schemaRefs>

</xml_diff>

<commit_message>
FISA64 - misc updates
</commit_message>
<xml_diff>
--- a/FISA64/trunk/doc/FISA64.docx
+++ b/FISA64/trunk/doc/FISA64.docx
@@ -10991,8 +10991,6 @@
       <w:r>
         <w:t>U</w:t>
       </w:r>
-      <w:bookmarkStart w:id="49" w:name="_GoBack"/>
-      <w:bookmarkEnd w:id="49"/>
       <w:r>
         <w:t xml:space="preserve"> - </w:t>
       </w:r>
@@ -12129,14 +12127,14 @@
       </w:pPr>
     </w:p>
     <w:p>
-      <w:bookmarkStart w:id="50" w:name="_Toc406345382"/>
+      <w:bookmarkStart w:id="49" w:name="_Toc406345382"/>
       <w:r>
         <w:rPr>
           <w:rStyle w:val="Heading3Char"/>
         </w:rPr>
         <w:t>Instruction Formats</w:t>
       </w:r>
-      <w:bookmarkEnd w:id="50"/>
+      <w:bookmarkEnd w:id="49"/>
       <w:r>
         <w:t>:</w:t>
       </w:r>
@@ -12246,14 +12244,14 @@
     </w:tbl>
     <w:p/>
     <w:p>
-      <w:bookmarkStart w:id="51" w:name="_Toc406345383"/>
+      <w:bookmarkStart w:id="50" w:name="_Toc406345383"/>
       <w:r>
         <w:rPr>
           <w:rStyle w:val="Heading3Char"/>
         </w:rPr>
         <w:t>Operation</w:t>
       </w:r>
-      <w:bookmarkEnd w:id="51"/>
+      <w:bookmarkEnd w:id="50"/>
       <w:r>
         <w:t>:</w:t>
       </w:r>
@@ -12320,7 +12318,7 @@
           <w:szCs w:val="26"/>
         </w:rPr>
       </w:pPr>
-      <w:bookmarkStart w:id="52" w:name="_Toc406345384"/>
+      <w:bookmarkStart w:id="51" w:name="_Toc406345384"/>
       <w:r>
         <w:br w:type="page"/>
       </w:r>
@@ -12653,7 +12651,7 @@
         <w:lastRenderedPageBreak/>
         <w:t>JMP – Jump</w:t>
       </w:r>
-      <w:bookmarkEnd w:id="52"/>
+      <w:bookmarkEnd w:id="51"/>
     </w:p>
     <w:p>
       <w:pPr>
@@ -12677,14 +12675,14 @@
       </w:pPr>
     </w:p>
     <w:p>
-      <w:bookmarkStart w:id="53" w:name="_Toc406345385"/>
+      <w:bookmarkStart w:id="52" w:name="_Toc406345385"/>
       <w:r>
         <w:rPr>
           <w:rStyle w:val="Heading3Char"/>
         </w:rPr>
         <w:t>Instruction Formats</w:t>
       </w:r>
-      <w:bookmarkEnd w:id="53"/>
+      <w:bookmarkEnd w:id="52"/>
       <w:r>
         <w:t>:</w:t>
       </w:r>
@@ -12923,14 +12921,14 @@
     </w:tbl>
     <w:p/>
     <w:p>
-      <w:bookmarkStart w:id="54" w:name="_Toc406345386"/>
+      <w:bookmarkStart w:id="53" w:name="_Toc406345386"/>
       <w:r>
         <w:rPr>
           <w:rStyle w:val="Heading3Char"/>
         </w:rPr>
         <w:t>Operation</w:t>
       </w:r>
-      <w:bookmarkEnd w:id="54"/>
+      <w:bookmarkEnd w:id="53"/>
       <w:r>
         <w:t>:</w:t>
       </w:r>
@@ -13416,7 +13414,7 @@
           <w:szCs w:val="26"/>
         </w:rPr>
       </w:pPr>
-      <w:bookmarkStart w:id="55" w:name="_Toc406345397"/>
+      <w:bookmarkStart w:id="54" w:name="_Toc406345397"/>
       <w:r>
         <w:br w:type="page"/>
       </w:r>
@@ -13430,7 +13428,7 @@
         <w:lastRenderedPageBreak/>
         <w:t>LB – Load Byte with Sign Extend</w:t>
       </w:r>
-      <w:bookmarkEnd w:id="55"/>
+      <w:bookmarkEnd w:id="54"/>
     </w:p>
     <w:p>
       <w:pPr>
@@ -13469,14 +13467,14 @@
       </w:pPr>
     </w:p>
     <w:p>
-      <w:bookmarkStart w:id="56" w:name="_Toc406345398"/>
+      <w:bookmarkStart w:id="55" w:name="_Toc406345398"/>
       <w:r>
         <w:rPr>
           <w:rStyle w:val="Heading3Char"/>
         </w:rPr>
         <w:t>Instruction Formats</w:t>
       </w:r>
-      <w:bookmarkEnd w:id="56"/>
+      <w:bookmarkEnd w:id="55"/>
       <w:r>
         <w:t>:</w:t>
       </w:r>
@@ -13931,14 +13929,14 @@
     </w:tbl>
     <w:p/>
     <w:p>
-      <w:bookmarkStart w:id="57" w:name="_Toc406345399"/>
+      <w:bookmarkStart w:id="56" w:name="_Toc406345399"/>
       <w:r>
         <w:rPr>
           <w:rStyle w:val="Heading3Char"/>
         </w:rPr>
         <w:t>Operation</w:t>
       </w:r>
-      <w:bookmarkEnd w:id="57"/>
+      <w:bookmarkEnd w:id="56"/>
       <w:r>
         <w:t>:</w:t>
       </w:r>
@@ -15694,7 +15692,7 @@
           <w:szCs w:val="26"/>
         </w:rPr>
       </w:pPr>
-      <w:bookmarkStart w:id="58" w:name="_Toc406345412"/>
+      <w:bookmarkStart w:id="57" w:name="_Toc406345412"/>
       <w:r>
         <w:br w:type="page"/>
       </w:r>
@@ -16510,7 +16508,7 @@
         <w:lastRenderedPageBreak/>
         <w:t>LEA – Load Effective Address</w:t>
       </w:r>
-      <w:bookmarkEnd w:id="58"/>
+      <w:bookmarkEnd w:id="57"/>
     </w:p>
     <w:p>
       <w:pPr>
@@ -16534,14 +16532,14 @@
       </w:pPr>
     </w:p>
     <w:p>
-      <w:bookmarkStart w:id="59" w:name="_Toc406345413"/>
+      <w:bookmarkStart w:id="58" w:name="_Toc406345413"/>
       <w:r>
         <w:rPr>
           <w:rStyle w:val="Heading3Char"/>
         </w:rPr>
         <w:t>Instruction Formats</w:t>
       </w:r>
-      <w:bookmarkEnd w:id="59"/>
+      <w:bookmarkEnd w:id="58"/>
       <w:r>
         <w:t>:</w:t>
       </w:r>
@@ -16837,14 +16835,14 @@
     </w:tbl>
     <w:p/>
     <w:p>
-      <w:bookmarkStart w:id="60" w:name="_Toc406345414"/>
+      <w:bookmarkStart w:id="59" w:name="_Toc406345414"/>
       <w:r>
         <w:rPr>
           <w:rStyle w:val="Heading3Char"/>
         </w:rPr>
         <w:t>Operation</w:t>
       </w:r>
-      <w:bookmarkEnd w:id="60"/>
+      <w:bookmarkEnd w:id="59"/>
       <w:r>
         <w:t>:</w:t>
       </w:r>
@@ -20974,7 +20972,7 @@
           <w:szCs w:val="26"/>
         </w:rPr>
       </w:pPr>
-      <w:bookmarkStart w:id="61" w:name="_Toc406345513"/>
+      <w:bookmarkStart w:id="60" w:name="_Toc406345513"/>
       <w:r>
         <w:br w:type="page"/>
       </w:r>
@@ -20988,7 +20986,7 @@
         <w:lastRenderedPageBreak/>
         <w:t>RTS – Return From Subroutine</w:t>
       </w:r>
-      <w:bookmarkEnd w:id="61"/>
+      <w:bookmarkEnd w:id="60"/>
     </w:p>
     <w:p>
       <w:pPr>
@@ -21004,14 +21002,14 @@
       </w:pPr>
     </w:p>
     <w:p>
-      <w:bookmarkStart w:id="62" w:name="_Toc406345514"/>
+      <w:bookmarkStart w:id="61" w:name="_Toc406345514"/>
       <w:r>
         <w:rPr>
           <w:rStyle w:val="Heading3Char"/>
         </w:rPr>
         <w:t>Instruction Formats</w:t>
       </w:r>
-      <w:bookmarkEnd w:id="62"/>
+      <w:bookmarkEnd w:id="61"/>
       <w:r>
         <w:t>:</w:t>
       </w:r>
@@ -21145,14 +21143,14 @@
     </w:tbl>
     <w:p/>
     <w:p>
-      <w:bookmarkStart w:id="63" w:name="_Toc406345515"/>
+      <w:bookmarkStart w:id="62" w:name="_Toc406345515"/>
       <w:r>
         <w:rPr>
           <w:rStyle w:val="Heading3Char"/>
         </w:rPr>
         <w:t>Operation</w:t>
       </w:r>
-      <w:bookmarkEnd w:id="63"/>
+      <w:bookmarkEnd w:id="62"/>
       <w:r>
         <w:t>:</w:t>
       </w:r>
@@ -24737,12 +24735,12 @@
         <w:pStyle w:val="Heading2"/>
         <w:spacing w:before="0" w:line="360" w:lineRule="auto"/>
       </w:pPr>
-      <w:bookmarkStart w:id="64" w:name="_Toc406345543"/>
+      <w:bookmarkStart w:id="63" w:name="_Toc406345543"/>
       <w:r>
         <w:lastRenderedPageBreak/>
         <w:t>SW – Store Word</w:t>
       </w:r>
-      <w:bookmarkEnd w:id="64"/>
+      <w:bookmarkEnd w:id="63"/>
     </w:p>
     <w:p>
       <w:pPr>
@@ -24781,14 +24779,14 @@
       </w:pPr>
     </w:p>
     <w:p>
-      <w:bookmarkStart w:id="65" w:name="_Toc406345544"/>
+      <w:bookmarkStart w:id="64" w:name="_Toc406345544"/>
       <w:r>
         <w:rPr>
           <w:rStyle w:val="Heading3Char"/>
         </w:rPr>
         <w:t>Instruction Formats</w:t>
       </w:r>
-      <w:bookmarkEnd w:id="65"/>
+      <w:bookmarkEnd w:id="64"/>
       <w:r>
         <w:t>:</w:t>
       </w:r>
@@ -25263,14 +25261,14 @@
     </w:tbl>
     <w:p/>
     <w:p>
-      <w:bookmarkStart w:id="66" w:name="_Toc406345545"/>
+      <w:bookmarkStart w:id="65" w:name="_Toc406345545"/>
       <w:r>
         <w:rPr>
           <w:rStyle w:val="Heading3Char"/>
         </w:rPr>
         <w:t>Operation</w:t>
       </w:r>
-      <w:bookmarkEnd w:id="66"/>
+      <w:bookmarkEnd w:id="65"/>
       <w:r>
         <w:t>:</w:t>
       </w:r>
@@ -25504,7 +25502,7 @@
           <w:szCs w:val="26"/>
         </w:rPr>
       </w:pPr>
-      <w:bookmarkStart w:id="67" w:name="_Toc406345546"/>
+      <w:bookmarkStart w:id="66" w:name="_Toc406345546"/>
       <w:r>
         <w:br w:type="page"/>
       </w:r>
@@ -26082,7 +26080,7 @@
         <w:lastRenderedPageBreak/>
         <w:t>SXB – Sign Extend Byte</w:t>
       </w:r>
-      <w:bookmarkEnd w:id="67"/>
+      <w:bookmarkEnd w:id="66"/>
     </w:p>
     <w:p>
       <w:pPr>
@@ -26098,14 +26096,14 @@
       </w:pPr>
     </w:p>
     <w:p>
-      <w:bookmarkStart w:id="68" w:name="_Toc406345547"/>
+      <w:bookmarkStart w:id="67" w:name="_Toc406345547"/>
       <w:r>
         <w:rPr>
           <w:rStyle w:val="Heading3Char"/>
         </w:rPr>
         <w:t>Instruction Formats</w:t>
       </w:r>
-      <w:bookmarkEnd w:id="68"/>
+      <w:bookmarkEnd w:id="67"/>
       <w:r>
         <w:t>:</w:t>
       </w:r>
@@ -26247,14 +26245,14 @@
     </w:tbl>
     <w:p/>
     <w:p>
-      <w:bookmarkStart w:id="69" w:name="_Toc406345548"/>
+      <w:bookmarkStart w:id="68" w:name="_Toc406345548"/>
       <w:r>
         <w:rPr>
           <w:rStyle w:val="Heading3Char"/>
         </w:rPr>
         <w:t>Operation</w:t>
       </w:r>
-      <w:bookmarkEnd w:id="69"/>
+      <w:bookmarkEnd w:id="68"/>
       <w:r>
         <w:t>:</w:t>
       </w:r>
@@ -26694,7 +26692,8 @@
       </w:tblPr>
       <w:tblGrid>
         <w:gridCol w:w="1143"/>
-        <w:gridCol w:w="419"/>
+        <w:gridCol w:w="356"/>
+        <w:gridCol w:w="63"/>
         <w:gridCol w:w="141"/>
         <w:gridCol w:w="216"/>
         <w:gridCol w:w="147"/>
@@ -26731,7 +26730,7 @@
         <w:tc>
           <w:tcPr>
             <w:tcW w:w="560" w:type="dxa"/>
-            <w:gridSpan w:val="2"/>
+            <w:gridSpan w:val="3"/>
             <w:tcBorders>
               <w:bottom w:val="single" w:sz="4" w:space="0" w:color="auto"/>
             </w:tcBorders>
@@ -26887,7 +26886,7 @@
         <w:tc>
           <w:tcPr>
             <w:tcW w:w="560" w:type="dxa"/>
-            <w:gridSpan w:val="2"/>
+            <w:gridSpan w:val="3"/>
             <w:tcBorders>
               <w:bottom w:val="single" w:sz="4" w:space="0" w:color="auto"/>
             </w:tcBorders>
@@ -27034,7 +27033,7 @@
         <w:tc>
           <w:tcPr>
             <w:tcW w:w="560" w:type="dxa"/>
-            <w:gridSpan w:val="2"/>
+            <w:gridSpan w:val="3"/>
             <w:tcBorders>
               <w:bottom w:val="single" w:sz="4" w:space="0" w:color="auto"/>
             </w:tcBorders>
@@ -27181,7 +27180,7 @@
         <w:tc>
           <w:tcPr>
             <w:tcW w:w="560" w:type="dxa"/>
-            <w:gridSpan w:val="2"/>
+            <w:gridSpan w:val="3"/>
             <w:tcBorders>
               <w:bottom w:val="single" w:sz="4" w:space="0" w:color="auto"/>
             </w:tcBorders>
@@ -27328,7 +27327,7 @@
         <w:tc>
           <w:tcPr>
             <w:tcW w:w="560" w:type="dxa"/>
-            <w:gridSpan w:val="2"/>
+            <w:gridSpan w:val="3"/>
             <w:tcBorders>
               <w:bottom w:val="single" w:sz="4" w:space="0" w:color="auto"/>
             </w:tcBorders>
@@ -27475,7 +27474,7 @@
         <w:tc>
           <w:tcPr>
             <w:tcW w:w="560" w:type="dxa"/>
-            <w:gridSpan w:val="2"/>
+            <w:gridSpan w:val="3"/>
             <w:tcBorders>
               <w:bottom w:val="single" w:sz="4" w:space="0" w:color="auto"/>
             </w:tcBorders>
@@ -27622,7 +27621,7 @@
         <w:tc>
           <w:tcPr>
             <w:tcW w:w="560" w:type="dxa"/>
-            <w:gridSpan w:val="2"/>
+            <w:gridSpan w:val="3"/>
             <w:tcBorders>
               <w:bottom w:val="single" w:sz="4" w:space="0" w:color="auto"/>
             </w:tcBorders>
@@ -27769,7 +27768,7 @@
         <w:tc>
           <w:tcPr>
             <w:tcW w:w="560" w:type="dxa"/>
-            <w:gridSpan w:val="2"/>
+            <w:gridSpan w:val="3"/>
             <w:tcBorders>
               <w:bottom w:val="single" w:sz="4" w:space="0" w:color="auto"/>
             </w:tcBorders>
@@ -27916,7 +27915,7 @@
         <w:tc>
           <w:tcPr>
             <w:tcW w:w="560" w:type="dxa"/>
-            <w:gridSpan w:val="2"/>
+            <w:gridSpan w:val="3"/>
             <w:tcBorders>
               <w:bottom w:val="single" w:sz="4" w:space="0" w:color="auto"/>
             </w:tcBorders>
@@ -28063,7 +28062,7 @@
         <w:tc>
           <w:tcPr>
             <w:tcW w:w="560" w:type="dxa"/>
-            <w:gridSpan w:val="2"/>
+            <w:gridSpan w:val="3"/>
             <w:tcBorders>
               <w:bottom w:val="single" w:sz="4" w:space="0" w:color="auto"/>
             </w:tcBorders>
@@ -28210,7 +28209,7 @@
         <w:tc>
           <w:tcPr>
             <w:tcW w:w="560" w:type="dxa"/>
-            <w:gridSpan w:val="2"/>
+            <w:gridSpan w:val="3"/>
             <w:tcBorders>
               <w:bottom w:val="single" w:sz="4" w:space="0" w:color="auto"/>
             </w:tcBorders>
@@ -28357,7 +28356,7 @@
         <w:tc>
           <w:tcPr>
             <w:tcW w:w="560" w:type="dxa"/>
-            <w:gridSpan w:val="2"/>
+            <w:gridSpan w:val="3"/>
             <w:tcBorders>
               <w:bottom w:val="single" w:sz="4" w:space="0" w:color="auto"/>
             </w:tcBorders>
@@ -28504,7 +28503,7 @@
         <w:tc>
           <w:tcPr>
             <w:tcW w:w="560" w:type="dxa"/>
-            <w:gridSpan w:val="2"/>
+            <w:gridSpan w:val="3"/>
             <w:tcBorders>
               <w:bottom w:val="single" w:sz="4" w:space="0" w:color="auto"/>
             </w:tcBorders>
@@ -28651,7 +28650,7 @@
         <w:tc>
           <w:tcPr>
             <w:tcW w:w="560" w:type="dxa"/>
-            <w:gridSpan w:val="2"/>
+            <w:gridSpan w:val="3"/>
             <w:tcBorders>
               <w:bottom w:val="single" w:sz="4" w:space="0" w:color="auto"/>
             </w:tcBorders>
@@ -28798,7 +28797,7 @@
         <w:tc>
           <w:tcPr>
             <w:tcW w:w="560" w:type="dxa"/>
-            <w:gridSpan w:val="2"/>
+            <w:gridSpan w:val="3"/>
             <w:tcBorders>
               <w:bottom w:val="single" w:sz="4" w:space="0" w:color="auto"/>
             </w:tcBorders>
@@ -28939,7 +28938,7 @@
         <w:tc>
           <w:tcPr>
             <w:tcW w:w="560" w:type="dxa"/>
-            <w:gridSpan w:val="2"/>
+            <w:gridSpan w:val="3"/>
             <w:tcBorders>
               <w:bottom w:val="single" w:sz="4" w:space="0" w:color="auto"/>
             </w:tcBorders>
@@ -29080,7 +29079,7 @@
         <w:tc>
           <w:tcPr>
             <w:tcW w:w="560" w:type="dxa"/>
-            <w:gridSpan w:val="2"/>
+            <w:gridSpan w:val="3"/>
             <w:tcBorders>
               <w:bottom w:val="single" w:sz="4" w:space="0" w:color="auto"/>
             </w:tcBorders>
@@ -29221,7 +29220,7 @@
         <w:tc>
           <w:tcPr>
             <w:tcW w:w="560" w:type="dxa"/>
-            <w:gridSpan w:val="2"/>
+            <w:gridSpan w:val="3"/>
             <w:tcBorders>
               <w:bottom w:val="single" w:sz="4" w:space="0" w:color="auto"/>
             </w:tcBorders>
@@ -29368,7 +29367,7 @@
         <w:tc>
           <w:tcPr>
             <w:tcW w:w="560" w:type="dxa"/>
-            <w:gridSpan w:val="2"/>
+            <w:gridSpan w:val="3"/>
             <w:tcBorders>
               <w:bottom w:val="single" w:sz="4" w:space="0" w:color="auto"/>
             </w:tcBorders>
@@ -29515,7 +29514,7 @@
         <w:tc>
           <w:tcPr>
             <w:tcW w:w="560" w:type="dxa"/>
-            <w:gridSpan w:val="2"/>
+            <w:gridSpan w:val="3"/>
             <w:tcBorders>
               <w:bottom w:val="single" w:sz="4" w:space="0" w:color="auto"/>
             </w:tcBorders>
@@ -29662,7 +29661,7 @@
         <w:tc>
           <w:tcPr>
             <w:tcW w:w="560" w:type="dxa"/>
-            <w:gridSpan w:val="2"/>
+            <w:gridSpan w:val="3"/>
             <w:tcBorders>
               <w:bottom w:val="single" w:sz="4" w:space="0" w:color="auto"/>
             </w:tcBorders>
@@ -29809,7 +29808,7 @@
         <w:tc>
           <w:tcPr>
             <w:tcW w:w="560" w:type="dxa"/>
-            <w:gridSpan w:val="2"/>
+            <w:gridSpan w:val="3"/>
             <w:tcBorders>
               <w:bottom w:val="single" w:sz="4" w:space="0" w:color="auto"/>
             </w:tcBorders>
@@ -29956,7 +29955,7 @@
         <w:tc>
           <w:tcPr>
             <w:tcW w:w="560" w:type="dxa"/>
-            <w:gridSpan w:val="2"/>
+            <w:gridSpan w:val="3"/>
             <w:tcBorders>
               <w:bottom w:val="single" w:sz="4" w:space="0" w:color="auto"/>
             </w:tcBorders>
@@ -30090,7 +30089,10 @@
               <w:jc w:val="center"/>
             </w:pPr>
             <w:r>
-              <w:t>1E</w:t>
+              <w:t>1</w:t>
+            </w:r>
+            <w:r>
+              <w:t>A</w:t>
             </w:r>
             <w:r>
               <w:rPr>
@@ -30102,7 +30104,21 @@
         </w:tc>
         <w:tc>
           <w:tcPr>
-            <w:tcW w:w="1553" w:type="dxa"/>
+            <w:tcW w:w="356" w:type="dxa"/>
+            <w:tcBorders>
+              <w:bottom w:val="single" w:sz="4" w:space="0" w:color="auto"/>
+            </w:tcBorders>
+            <w:shd w:val="clear" w:color="auto" w:fill="D9D9D9" w:themeFill="background1" w:themeFillShade="D9"/>
+          </w:tcPr>
+          <w:p>
+            <w:pPr>
+              <w:jc w:val="center"/>
+            </w:pPr>
+          </w:p>
+        </w:tc>
+        <w:tc>
+          <w:tcPr>
+            <w:tcW w:w="1197" w:type="dxa"/>
             <w:gridSpan w:val="5"/>
             <w:tcBorders>
               <w:bottom w:val="single" w:sz="4" w:space="0" w:color="auto"/>
@@ -30114,14 +30130,16 @@
               <w:jc w:val="center"/>
             </w:pPr>
             <w:r>
-              <w:t>Spr</w:t>
-            </w:r>
-            <w:r>
-              <w:rPr>
-                <w:vertAlign w:val="subscript"/>
-              </w:rPr>
-              <w:t>8</w:t>
-            </w:r>
+              <w:t>Br</w:t>
+            </w:r>
+            <w:r>
+              <w:rPr>
+                <w:vertAlign w:val="subscript"/>
+              </w:rPr>
+              <w:t>6</w:t>
+            </w:r>
+            <w:bookmarkStart w:id="69" w:name="_GoBack"/>
+            <w:bookmarkEnd w:id="69"/>
           </w:p>
         </w:tc>
         <w:tc>
@@ -30130,14 +30148,20 @@
             <w:tcBorders>
               <w:bottom w:val="single" w:sz="4" w:space="0" w:color="auto"/>
             </w:tcBorders>
-            <w:shd w:val="clear" w:color="auto" w:fill="D9D9D9" w:themeFill="background1" w:themeFillShade="D9"/>
-          </w:tcPr>
-          <w:p>
-            <w:pPr>
-              <w:jc w:val="center"/>
-            </w:pPr>
-            <w:r>
-              <w:t>~</w:t>
+            <w:shd w:val="clear" w:color="auto" w:fill="FABF8F" w:themeFill="accent6" w:themeFillTint="99"/>
+          </w:tcPr>
+          <w:p>
+            <w:pPr>
+              <w:jc w:val="center"/>
+            </w:pPr>
+            <w:r>
+              <w:t>Rt</w:t>
+            </w:r>
+            <w:r>
+              <w:rPr>
+                <w:vertAlign w:val="subscript"/>
+              </w:rPr>
+              <w:t>5</w:t>
             </w:r>
           </w:p>
         </w:tc>
@@ -30197,7 +30221,7 @@
           </w:tcPr>
           <w:p>
             <w:r>
-              <w:t>MTSPR</w:t>
+              <w:t>CHK</w:t>
             </w:r>
           </w:p>
         </w:tc>
@@ -30216,7 +30240,7 @@
               <w:jc w:val="center"/>
             </w:pPr>
             <w:r>
-              <w:t>1F</w:t>
+              <w:t>1E</w:t>
             </w:r>
             <w:r>
               <w:rPr>
@@ -30229,7 +30253,7 @@
         <w:tc>
           <w:tcPr>
             <w:tcW w:w="1553" w:type="dxa"/>
-            <w:gridSpan w:val="5"/>
+            <w:gridSpan w:val="6"/>
             <w:tcBorders>
               <w:bottom w:val="single" w:sz="4" w:space="0" w:color="auto"/>
             </w:tcBorders>
@@ -30256,6 +30280,23 @@
             <w:tcBorders>
               <w:bottom w:val="single" w:sz="4" w:space="0" w:color="auto"/>
             </w:tcBorders>
+            <w:shd w:val="clear" w:color="auto" w:fill="D9D9D9" w:themeFill="background1" w:themeFillShade="D9"/>
+          </w:tcPr>
+          <w:p>
+            <w:pPr>
+              <w:jc w:val="center"/>
+            </w:pPr>
+            <w:r>
+              <w:t>~</w:t>
+            </w:r>
+          </w:p>
+        </w:tc>
+        <w:tc>
+          <w:tcPr>
+            <w:tcW w:w="992" w:type="dxa"/>
+            <w:tcBorders>
+              <w:bottom w:val="single" w:sz="4" w:space="0" w:color="auto"/>
+            </w:tcBorders>
             <w:shd w:val="clear" w:color="auto" w:fill="FABF8F" w:themeFill="accent6" w:themeFillTint="99"/>
           </w:tcPr>
           <w:p>
@@ -30263,7 +30304,7 @@
               <w:jc w:val="center"/>
             </w:pPr>
             <w:r>
-              <w:t>Rt</w:t>
+              <w:t>Ra</w:t>
             </w:r>
             <w:r>
               <w:rPr>
@@ -30279,23 +30320,6 @@
             <w:tcBorders>
               <w:bottom w:val="single" w:sz="4" w:space="0" w:color="auto"/>
             </w:tcBorders>
-            <w:shd w:val="clear" w:color="auto" w:fill="D9D9D9" w:themeFill="background1" w:themeFillShade="D9"/>
-          </w:tcPr>
-          <w:p>
-            <w:pPr>
-              <w:jc w:val="center"/>
-            </w:pPr>
-            <w:r>
-              <w:t>~</w:t>
-            </w:r>
-          </w:p>
-        </w:tc>
-        <w:tc>
-          <w:tcPr>
-            <w:tcW w:w="992" w:type="dxa"/>
-            <w:tcBorders>
-              <w:bottom w:val="single" w:sz="4" w:space="0" w:color="auto"/>
-            </w:tcBorders>
             <w:shd w:val="clear" w:color="auto" w:fill="FFFF99"/>
           </w:tcPr>
           <w:p>
@@ -30323,7 +30347,7 @@
           </w:tcPr>
           <w:p>
             <w:r>
-              <w:t>MFSPR</w:t>
+              <w:t>MTSPR</w:t>
             </w:r>
           </w:p>
         </w:tc>
@@ -30343,6 +30367,132 @@
             </w:pPr>
             <w:r>
               <w:lastRenderedPageBreak/>
+              <w:t>1F</w:t>
+            </w:r>
+            <w:r>
+              <w:rPr>
+                <w:vertAlign w:val="subscript"/>
+              </w:rPr>
+              <w:t>7</w:t>
+            </w:r>
+          </w:p>
+        </w:tc>
+        <w:tc>
+          <w:tcPr>
+            <w:tcW w:w="1553" w:type="dxa"/>
+            <w:gridSpan w:val="6"/>
+            <w:tcBorders>
+              <w:bottom w:val="single" w:sz="4" w:space="0" w:color="auto"/>
+            </w:tcBorders>
+            <w:shd w:val="clear" w:color="auto" w:fill="FABF8F" w:themeFill="accent6" w:themeFillTint="99"/>
+          </w:tcPr>
+          <w:p>
+            <w:pPr>
+              <w:jc w:val="center"/>
+            </w:pPr>
+            <w:r>
+              <w:t>Spr</w:t>
+            </w:r>
+            <w:r>
+              <w:rPr>
+                <w:vertAlign w:val="subscript"/>
+              </w:rPr>
+              <w:t>8</w:t>
+            </w:r>
+          </w:p>
+        </w:tc>
+        <w:tc>
+          <w:tcPr>
+            <w:tcW w:w="992" w:type="dxa"/>
+            <w:tcBorders>
+              <w:bottom w:val="single" w:sz="4" w:space="0" w:color="auto"/>
+            </w:tcBorders>
+            <w:shd w:val="clear" w:color="auto" w:fill="FABF8F" w:themeFill="accent6" w:themeFillTint="99"/>
+          </w:tcPr>
+          <w:p>
+            <w:pPr>
+              <w:jc w:val="center"/>
+            </w:pPr>
+            <w:r>
+              <w:t>Rt</w:t>
+            </w:r>
+            <w:r>
+              <w:rPr>
+                <w:vertAlign w:val="subscript"/>
+              </w:rPr>
+              <w:t>5</w:t>
+            </w:r>
+          </w:p>
+        </w:tc>
+        <w:tc>
+          <w:tcPr>
+            <w:tcW w:w="992" w:type="dxa"/>
+            <w:tcBorders>
+              <w:bottom w:val="single" w:sz="4" w:space="0" w:color="auto"/>
+            </w:tcBorders>
+            <w:shd w:val="clear" w:color="auto" w:fill="D9D9D9" w:themeFill="background1" w:themeFillShade="D9"/>
+          </w:tcPr>
+          <w:p>
+            <w:pPr>
+              <w:jc w:val="center"/>
+            </w:pPr>
+            <w:r>
+              <w:t>~</w:t>
+            </w:r>
+          </w:p>
+        </w:tc>
+        <w:tc>
+          <w:tcPr>
+            <w:tcW w:w="992" w:type="dxa"/>
+            <w:tcBorders>
+              <w:bottom w:val="single" w:sz="4" w:space="0" w:color="auto"/>
+            </w:tcBorders>
+            <w:shd w:val="clear" w:color="auto" w:fill="FFFF99"/>
+          </w:tcPr>
+          <w:p>
+            <w:pPr>
+              <w:jc w:val="center"/>
+            </w:pPr>
+            <w:r>
+              <w:t>02</w:t>
+            </w:r>
+            <w:r>
+              <w:rPr>
+                <w:vertAlign w:val="subscript"/>
+              </w:rPr>
+              <w:t>7</w:t>
+            </w:r>
+          </w:p>
+        </w:tc>
+        <w:tc>
+          <w:tcPr>
+            <w:tcW w:w="1417" w:type="dxa"/>
+            <w:tcBorders>
+              <w:bottom w:val="single" w:sz="4" w:space="0" w:color="auto"/>
+            </w:tcBorders>
+            <w:shd w:val="clear" w:color="auto" w:fill="B8CCE4" w:themeFill="accent1" w:themeFillTint="66"/>
+          </w:tcPr>
+          <w:p>
+            <w:r>
+              <w:t>MFSPR</w:t>
+            </w:r>
+          </w:p>
+        </w:tc>
+      </w:tr>
+      <w:tr>
+        <w:tc>
+          <w:tcPr>
+            <w:tcW w:w="1143" w:type="dxa"/>
+            <w:tcBorders>
+              <w:bottom w:val="single" w:sz="4" w:space="0" w:color="auto"/>
+            </w:tcBorders>
+            <w:shd w:val="clear" w:color="auto" w:fill="FFFF99"/>
+          </w:tcPr>
+          <w:p>
+            <w:pPr>
+              <w:jc w:val="center"/>
+            </w:pPr>
+            <w:r>
               <w:t>2x</w:t>
             </w:r>
             <w:r>
@@ -30356,7 +30506,7 @@
         <w:tc>
           <w:tcPr>
             <w:tcW w:w="560" w:type="dxa"/>
-            <w:gridSpan w:val="2"/>
+            <w:gridSpan w:val="3"/>
             <w:tcBorders>
               <w:bottom w:val="single" w:sz="4" w:space="0" w:color="auto"/>
             </w:tcBorders>
@@ -30503,7 +30653,7 @@
         <w:tc>
           <w:tcPr>
             <w:tcW w:w="560" w:type="dxa"/>
-            <w:gridSpan w:val="2"/>
+            <w:gridSpan w:val="3"/>
             <w:tcBorders>
               <w:bottom w:val="single" w:sz="4" w:space="0" w:color="auto"/>
             </w:tcBorders>
@@ -30650,7 +30800,7 @@
         <w:tc>
           <w:tcPr>
             <w:tcW w:w="560" w:type="dxa"/>
-            <w:gridSpan w:val="2"/>
+            <w:gridSpan w:val="3"/>
             <w:tcBorders>
               <w:bottom w:val="single" w:sz="4" w:space="0" w:color="auto"/>
             </w:tcBorders>
@@ -30797,7 +30947,7 @@
         <w:tc>
           <w:tcPr>
             <w:tcW w:w="560" w:type="dxa"/>
-            <w:gridSpan w:val="2"/>
+            <w:gridSpan w:val="3"/>
             <w:tcBorders>
               <w:bottom w:val="single" w:sz="4" w:space="0" w:color="auto"/>
             </w:tcBorders>
@@ -30944,7 +31094,7 @@
         <w:tc>
           <w:tcPr>
             <w:tcW w:w="560" w:type="dxa"/>
-            <w:gridSpan w:val="2"/>
+            <w:gridSpan w:val="3"/>
             <w:tcBorders>
               <w:bottom w:val="single" w:sz="4" w:space="0" w:color="auto"/>
             </w:tcBorders>
@@ -31091,7 +31241,7 @@
         <w:tc>
           <w:tcPr>
             <w:tcW w:w="560" w:type="dxa"/>
-            <w:gridSpan w:val="2"/>
+            <w:gridSpan w:val="3"/>
             <w:tcBorders>
               <w:bottom w:val="single" w:sz="4" w:space="0" w:color="auto"/>
             </w:tcBorders>
@@ -31238,7 +31388,7 @@
         <w:tc>
           <w:tcPr>
             <w:tcW w:w="560" w:type="dxa"/>
-            <w:gridSpan w:val="2"/>
+            <w:gridSpan w:val="3"/>
             <w:tcBorders>
               <w:bottom w:val="single" w:sz="4" w:space="0" w:color="auto"/>
             </w:tcBorders>
@@ -31385,7 +31535,7 @@
         <w:tc>
           <w:tcPr>
             <w:tcW w:w="560" w:type="dxa"/>
-            <w:gridSpan w:val="2"/>
+            <w:gridSpan w:val="3"/>
             <w:tcBorders>
               <w:bottom w:val="single" w:sz="4" w:space="0" w:color="auto"/>
             </w:tcBorders>
@@ -31532,7 +31682,7 @@
         <w:tc>
           <w:tcPr>
             <w:tcW w:w="560" w:type="dxa"/>
-            <w:gridSpan w:val="2"/>
+            <w:gridSpan w:val="3"/>
             <w:tcBorders>
               <w:bottom w:val="single" w:sz="4" w:space="0" w:color="auto"/>
             </w:tcBorders>
@@ -31679,7 +31829,7 @@
         <w:tc>
           <w:tcPr>
             <w:tcW w:w="560" w:type="dxa"/>
-            <w:gridSpan w:val="2"/>
+            <w:gridSpan w:val="3"/>
             <w:tcBorders>
               <w:bottom w:val="single" w:sz="4" w:space="0" w:color="auto"/>
             </w:tcBorders>
@@ -31826,7 +31976,7 @@
         <w:tc>
           <w:tcPr>
             <w:tcW w:w="560" w:type="dxa"/>
-            <w:gridSpan w:val="2"/>
+            <w:gridSpan w:val="3"/>
             <w:tcBorders>
               <w:bottom w:val="single" w:sz="4" w:space="0" w:color="auto"/>
             </w:tcBorders>
@@ -31973,7 +32123,7 @@
         <w:tc>
           <w:tcPr>
             <w:tcW w:w="560" w:type="dxa"/>
-            <w:gridSpan w:val="2"/>
+            <w:gridSpan w:val="3"/>
             <w:tcBorders>
               <w:bottom w:val="single" w:sz="4" w:space="0" w:color="auto"/>
             </w:tcBorders>
@@ -32120,7 +32270,7 @@
         <w:tc>
           <w:tcPr>
             <w:tcW w:w="560" w:type="dxa"/>
-            <w:gridSpan w:val="2"/>
+            <w:gridSpan w:val="3"/>
             <w:tcBorders>
               <w:bottom w:val="single" w:sz="4" w:space="0" w:color="auto"/>
             </w:tcBorders>
@@ -32267,7 +32417,7 @@
         <w:tc>
           <w:tcPr>
             <w:tcW w:w="560" w:type="dxa"/>
-            <w:gridSpan w:val="2"/>
+            <w:gridSpan w:val="3"/>
             <w:tcBorders>
               <w:bottom w:val="single" w:sz="4" w:space="0" w:color="auto"/>
             </w:tcBorders>
@@ -32414,7 +32564,7 @@
         <w:tc>
           <w:tcPr>
             <w:tcW w:w="560" w:type="dxa"/>
-            <w:gridSpan w:val="2"/>
+            <w:gridSpan w:val="3"/>
             <w:tcBorders>
               <w:bottom w:val="single" w:sz="4" w:space="0" w:color="auto"/>
             </w:tcBorders>
@@ -32561,7 +32711,7 @@
         <w:tc>
           <w:tcPr>
             <w:tcW w:w="560" w:type="dxa"/>
-            <w:gridSpan w:val="2"/>
+            <w:gridSpan w:val="3"/>
             <w:tcBorders>
               <w:bottom w:val="single" w:sz="4" w:space="0" w:color="auto"/>
             </w:tcBorders>
@@ -32708,7 +32858,7 @@
         <w:tc>
           <w:tcPr>
             <w:tcW w:w="560" w:type="dxa"/>
-            <w:gridSpan w:val="2"/>
+            <w:gridSpan w:val="3"/>
             <w:tcBorders>
               <w:bottom w:val="single" w:sz="4" w:space="0" w:color="auto"/>
             </w:tcBorders>
@@ -32872,7 +33022,7 @@
         <w:tc>
           <w:tcPr>
             <w:tcW w:w="560" w:type="dxa"/>
-            <w:gridSpan w:val="2"/>
+            <w:gridSpan w:val="3"/>
             <w:tcBorders>
               <w:bottom w:val="single" w:sz="4" w:space="0" w:color="auto"/>
             </w:tcBorders>
@@ -33025,7 +33175,7 @@
         <w:tc>
           <w:tcPr>
             <w:tcW w:w="560" w:type="dxa"/>
-            <w:gridSpan w:val="2"/>
+            <w:gridSpan w:val="3"/>
             <w:tcBorders>
               <w:bottom w:val="single" w:sz="4" w:space="0" w:color="auto"/>
             </w:tcBorders>
@@ -33178,7 +33328,7 @@
         <w:tc>
           <w:tcPr>
             <w:tcW w:w="560" w:type="dxa"/>
-            <w:gridSpan w:val="2"/>
+            <w:gridSpan w:val="3"/>
             <w:tcBorders>
               <w:bottom w:val="single" w:sz="4" w:space="0" w:color="auto"/>
             </w:tcBorders>
@@ -33331,7 +33481,7 @@
         <w:tc>
           <w:tcPr>
             <w:tcW w:w="560" w:type="dxa"/>
-            <w:gridSpan w:val="2"/>
+            <w:gridSpan w:val="3"/>
             <w:tcBorders>
               <w:bottom w:val="single" w:sz="4" w:space="0" w:color="auto"/>
             </w:tcBorders>
@@ -33478,7 +33628,7 @@
         <w:tc>
           <w:tcPr>
             <w:tcW w:w="560" w:type="dxa"/>
-            <w:gridSpan w:val="2"/>
+            <w:gridSpan w:val="3"/>
             <w:tcBorders>
               <w:bottom w:val="single" w:sz="4" w:space="0" w:color="auto"/>
             </w:tcBorders>
@@ -33625,7 +33775,7 @@
         <w:tc>
           <w:tcPr>
             <w:tcW w:w="560" w:type="dxa"/>
-            <w:gridSpan w:val="2"/>
+            <w:gridSpan w:val="3"/>
             <w:tcBorders>
               <w:bottom w:val="single" w:sz="4" w:space="0" w:color="auto"/>
             </w:tcBorders>
@@ -33772,7 +33922,7 @@
         <w:tc>
           <w:tcPr>
             <w:tcW w:w="560" w:type="dxa"/>
-            <w:gridSpan w:val="2"/>
+            <w:gridSpan w:val="3"/>
             <w:tcBorders>
               <w:bottom w:val="single" w:sz="4" w:space="0" w:color="auto"/>
             </w:tcBorders>
@@ -33919,6 +34069,7 @@
         <w:tc>
           <w:tcPr>
             <w:tcW w:w="419" w:type="dxa"/>
+            <w:gridSpan w:val="2"/>
             <w:tcBorders>
               <w:bottom w:val="single" w:sz="4" w:space="0" w:color="auto"/>
             </w:tcBorders>
@@ -34065,6 +34216,7 @@
         <w:tc>
           <w:tcPr>
             <w:tcW w:w="419" w:type="dxa"/>
+            <w:gridSpan w:val="2"/>
             <w:tcBorders>
               <w:bottom w:val="single" w:sz="4" w:space="0" w:color="auto"/>
             </w:tcBorders>
@@ -34211,6 +34363,7 @@
         <w:tc>
           <w:tcPr>
             <w:tcW w:w="419" w:type="dxa"/>
+            <w:gridSpan w:val="2"/>
             <w:tcBorders>
               <w:bottom w:val="single" w:sz="4" w:space="0" w:color="auto"/>
             </w:tcBorders>
@@ -34354,6 +34507,7 @@
         <w:tc>
           <w:tcPr>
             <w:tcW w:w="419" w:type="dxa"/>
+            <w:gridSpan w:val="2"/>
             <w:shd w:val="clear" w:color="auto" w:fill="D9D9D9" w:themeFill="background1" w:themeFillShade="D9"/>
           </w:tcPr>
           <w:p>
@@ -34479,6 +34633,7 @@
         <w:tc>
           <w:tcPr>
             <w:tcW w:w="419" w:type="dxa"/>
+            <w:gridSpan w:val="2"/>
             <w:shd w:val="clear" w:color="auto" w:fill="D9D9D9" w:themeFill="background1" w:themeFillShade="D9"/>
           </w:tcPr>
           <w:p>
@@ -34604,6 +34759,7 @@
         <w:tc>
           <w:tcPr>
             <w:tcW w:w="419" w:type="dxa"/>
+            <w:gridSpan w:val="2"/>
             <w:shd w:val="clear" w:color="auto" w:fill="D9D9D9" w:themeFill="background1" w:themeFillShade="D9"/>
           </w:tcPr>
           <w:p>
@@ -34741,7 +34897,7 @@
         <w:tc>
           <w:tcPr>
             <w:tcW w:w="776" w:type="dxa"/>
-            <w:gridSpan w:val="3"/>
+            <w:gridSpan w:val="4"/>
             <w:tcBorders>
               <w:bottom w:val="single" w:sz="4" w:space="0" w:color="auto"/>
             </w:tcBorders>
@@ -49055,6 +49211,13 @@
                 <w:szCs w:val="16"/>
               </w:rPr>
             </w:pPr>
+            <w:r>
+              <w:rPr>
+                <w:sz w:val="14"/>
+                <w:szCs w:val="16"/>
+              </w:rPr>
+              <w:t>CHK</w:t>
+            </w:r>
           </w:p>
         </w:tc>
         <w:tc>
@@ -50873,7 +51036,7 @@
             <w:bCs/>
             <w:noProof/>
           </w:rPr>
-          <w:t>25</w:t>
+          <w:t>55</w:t>
         </w:r>
         <w:r>
           <w:rPr>
@@ -52068,7 +52231,7 @@
 </file>
 
 <file path=customXml/itemProps1.xml><?xml version="1.0" encoding="utf-8"?>
-<ds:datastoreItem xmlns:ds="http://schemas.openxmlformats.org/officeDocument/2006/customXml" ds:itemID="{0270D51B-5495-4803-A7FD-42B5BDA44B46}">
+<ds:datastoreItem xmlns:ds="http://schemas.openxmlformats.org/officeDocument/2006/customXml" ds:itemID="{CA327F89-E50C-4327-85ED-9CD4095317CF}">
   <ds:schemaRefs>
     <ds:schemaRef ds:uri="http://schemas.openxmlformats.org/officeDocument/2006/bibliography"/>
   </ds:schemaRefs>

</xml_diff>